<commit_message>
Added some text to project documentation
</commit_message>
<xml_diff>
--- a/dokumentacija/air_teamup_projektna.docx
+++ b/dokumentacija/air_teamup_projektna.docx
@@ -42,15 +42,202 @@
     <w:p>
       <w:pPr>
         <w:pStyle w:val="Heading1"/>
-        <w:rPr/>
-      </w:pPr>
-      <w:r>
-        <w:rPr/>
-        <w:t xml:space="preserve">// </w:t>
-      </w:r>
-      <w:r>
-        <w:rPr/>
-        <w:t>TODO: SCRUM METODOLOGIJA, ULOGE ČLANOVA, PRODUCT BACKLOG, SPRINT PODJELA ZADATAKA, BURNDOWN CHARTS</w:t>
+        <w:numPr>
+          <w:ilvl w:val="0"/>
+          <w:numId w:val="2"/>
+        </w:numPr>
+        <w:rPr/>
+      </w:pPr>
+      <w:r>
+        <w:rPr/>
+        <w:t>Metodologija</w:t>
+      </w:r>
+    </w:p>
+    <w:p>
+      <w:pPr>
+        <w:pStyle w:val="Normal"/>
+        <w:spacing w:lineRule="auto" w:line="360"/>
+        <w:jc w:val="both"/>
+        <w:rPr/>
+      </w:pPr>
+      <w:r>
+        <w:rPr/>
+      </w:r>
+    </w:p>
+    <w:p>
+      <w:pPr>
+        <w:pStyle w:val="Normal"/>
+        <w:spacing w:lineRule="auto" w:line="360"/>
+        <w:jc w:val="both"/>
+        <w:rPr/>
+      </w:pPr>
+      <w:r>
+        <w:rPr/>
+        <w:tab/>
+      </w:r>
+      <w:r>
+        <w:rPr/>
+        <w:t>Za ovaj projekt odabrana je agilna metodika razvoja software-a, konkretno SCRUM. Kako bismo bili efektivni u radu na ovom projektu, odlučili smo se za više sprintova sa kraćim vremenskim rokom. Prilikom vremenskog raspoređivanja sprintova, orijentirali smo se na trajanje akademske godine koja traje ukupno sedamnaest tjedana, gdje implementacija projekta započinje u četvrtom tjednu izvođenja nastave (20. listopad 2015). Prema tome, naša procjena je da za implementaciju kompletnog projekta imamo dvanaest tjedana što je idealno za raspored od četiri sprinta po tri tjedna. Kako bismo mogli pratiti napredovanje projekta, koristimo se alatom Microsoft Excel u kojem vodimo product backlog te sprint backlog iz kojeg se generira burndown chart. Microsoft Excel dokument je dostupan zajedno sa izvornim kodom projekta na službenom GitHub repozitoriju dostupnom na linku (</w:t>
+      </w:r>
+      <w:hyperlink r:id="rId2">
+        <w:r>
+          <w:rPr>
+            <w:rStyle w:val="InternetLink"/>
+          </w:rPr>
+          <w:t>https://github.com/mvracan/team-up</w:t>
+        </w:r>
+      </w:hyperlink>
+      <w:r>
+        <w:rPr/>
+        <w:t>) u mapi dokumentacija te se mjenja (verzionira) zajedno sa izvornim kodom i dokumentacijom.</w:t>
+      </w:r>
+    </w:p>
+    <w:p>
+      <w:pPr>
+        <w:pStyle w:val="Normal"/>
+        <w:spacing w:lineRule="auto" w:line="360"/>
+        <w:jc w:val="both"/>
+        <w:rPr/>
+      </w:pPr>
+      <w:r>
+        <w:rPr/>
+        <w:t>Kao i svaki scrum tim, definirali smo scrum master-a, product owner-a te development tim. Gdje se development tim sastoji od tri člana:</w:t>
+      </w:r>
+    </w:p>
+    <w:p>
+      <w:pPr>
+        <w:pStyle w:val="Normal"/>
+        <w:numPr>
+          <w:ilvl w:val="0"/>
+          <w:numId w:val="3"/>
+        </w:numPr>
+        <w:spacing w:lineRule="auto" w:line="360"/>
+        <w:jc w:val="both"/>
+        <w:rPr/>
+      </w:pPr>
+      <w:r>
+        <w:rPr/>
+        <w:t>Leon Palaić</w:t>
+      </w:r>
+    </w:p>
+    <w:p>
+      <w:pPr>
+        <w:pStyle w:val="Normal"/>
+        <w:numPr>
+          <w:ilvl w:val="0"/>
+          <w:numId w:val="3"/>
+        </w:numPr>
+        <w:spacing w:lineRule="auto" w:line="360"/>
+        <w:jc w:val="both"/>
+        <w:rPr/>
+      </w:pPr>
+      <w:r>
+        <w:rPr/>
+        <w:t>Maja Vračan</w:t>
+      </w:r>
+    </w:p>
+    <w:p>
+      <w:pPr>
+        <w:pStyle w:val="Normal"/>
+        <w:numPr>
+          <w:ilvl w:val="0"/>
+          <w:numId w:val="3"/>
+        </w:numPr>
+        <w:spacing w:lineRule="auto" w:line="360"/>
+        <w:jc w:val="both"/>
+        <w:rPr/>
+      </w:pPr>
+      <w:r>
+        <w:rPr/>
+        <w:t>Tomislav Turek</w:t>
+      </w:r>
+    </w:p>
+    <w:p>
+      <w:pPr>
+        <w:pStyle w:val="Normal"/>
+        <w:spacing w:lineRule="auto" w:line="360"/>
+        <w:jc w:val="both"/>
+        <w:rPr/>
+      </w:pPr>
+      <w:r>
+        <w:rPr/>
+        <w:t>A ulogu product owner-a te scrum master-a preuzeli su Leon Palaić i Maja Vračan respektivno.</w:t>
+      </w:r>
+    </w:p>
+    <w:p>
+      <w:pPr>
+        <w:pStyle w:val="Heading2"/>
+        <w:rPr/>
+      </w:pPr>
+      <w:r>
+        <w:rPr/>
+        <w:t>1. 1 Product backlog</w:t>
+      </w:r>
+    </w:p>
+    <w:p>
+      <w:pPr>
+        <w:pStyle w:val="Heading2"/>
+        <w:rPr/>
+      </w:pPr>
+      <w:r>
+        <w:rPr/>
+        <w:t xml:space="preserve">– </w:t>
+      </w:r>
+      <w:r>
+        <w:rPr/>
+        <w:t>napisati product backlog, prikazati i dodati kakva je raspodjela funkcionalnosti prema sprintevima</w:t>
+      </w:r>
+    </w:p>
+    <w:p>
+      <w:pPr>
+        <w:pStyle w:val="Heading1"/>
+        <w:rPr/>
+      </w:pPr>
+      <w:r>
+        <w:rPr/>
+        <w:t>2 Sprint 1</w:t>
+      </w:r>
+    </w:p>
+    <w:p>
+      <w:pPr>
+        <w:pStyle w:val="Heading1"/>
+        <w:rPr/>
+      </w:pPr>
+      <w:r>
+        <w:rPr/>
+        <w:t xml:space="preserve">– </w:t>
+      </w:r>
+      <w:r>
+        <w:rPr/>
+        <w:t>zadaci koje treba implementirati, opisati, prikazati burndown chart</w:t>
+      </w:r>
+    </w:p>
+    <w:p>
+      <w:pPr>
+        <w:pStyle w:val="Heading1"/>
+        <w:rPr/>
+      </w:pPr>
+      <w:r>
+        <w:rPr/>
+      </w:r>
+    </w:p>
+    <w:p>
+      <w:pPr>
+        <w:pStyle w:val="Heading1"/>
+        <w:rPr/>
+      </w:pPr>
+      <w:r>
+        <w:rPr/>
+      </w:r>
+    </w:p>
+    <w:p>
+      <w:pPr>
+        <w:pStyle w:val="Heading1"/>
+        <w:rPr/>
+      </w:pPr>
+      <w:r>
+        <w:rPr/>
+        <w:t>// TODO: SCRUM METODOLOGIJA, ULOGE ČLANOVA, PRODUCT BACKLOG, SPRINT PODJELA ZADATAKA, BURNDOWN CHARTS</w:t>
       </w:r>
     </w:p>
     <w:p>
@@ -91,7 +278,6 @@
         </w:tabs>
         <w:ind w:left="720" w:hanging="360"/>
       </w:pPr>
-      <w:rPr/>
     </w:lvl>
     <w:lvl w:ilvl="1">
       <w:start w:val="1"/>
@@ -104,7 +290,6 @@
         </w:tabs>
         <w:ind w:left="1080" w:hanging="360"/>
       </w:pPr>
-      <w:rPr/>
     </w:lvl>
     <w:lvl w:ilvl="2">
       <w:start w:val="1"/>
@@ -117,7 +302,6 @@
         </w:tabs>
         <w:ind w:left="1440" w:hanging="360"/>
       </w:pPr>
-      <w:rPr/>
     </w:lvl>
     <w:lvl w:ilvl="3">
       <w:start w:val="1"/>
@@ -130,7 +314,6 @@
         </w:tabs>
         <w:ind w:left="1800" w:hanging="360"/>
       </w:pPr>
-      <w:rPr/>
     </w:lvl>
     <w:lvl w:ilvl="4">
       <w:start w:val="1"/>
@@ -143,7 +326,6 @@
         </w:tabs>
         <w:ind w:left="2160" w:hanging="360"/>
       </w:pPr>
-      <w:rPr/>
     </w:lvl>
     <w:lvl w:ilvl="5">
       <w:start w:val="1"/>
@@ -156,7 +338,6 @@
         </w:tabs>
         <w:ind w:left="2520" w:hanging="360"/>
       </w:pPr>
-      <w:rPr/>
     </w:lvl>
     <w:lvl w:ilvl="6">
       <w:start w:val="1"/>
@@ -169,7 +350,6 @@
         </w:tabs>
         <w:ind w:left="2880" w:hanging="360"/>
       </w:pPr>
-      <w:rPr/>
     </w:lvl>
     <w:lvl w:ilvl="7">
       <w:start w:val="1"/>
@@ -182,7 +362,6 @@
         </w:tabs>
         <w:ind w:left="3240" w:hanging="360"/>
       </w:pPr>
-      <w:rPr/>
     </w:lvl>
     <w:lvl w:ilvl="8">
       <w:start w:val="1"/>
@@ -195,10 +374,265 @@
         </w:tabs>
         <w:ind w:left="3600" w:hanging="360"/>
       </w:pPr>
-      <w:rPr/>
     </w:lvl>
   </w:abstractNum>
   <w:abstractNum w:abstractNumId="2">
+    <w:lvl w:ilvl="0">
+      <w:start w:val="1"/>
+      <w:numFmt w:val="decimal"/>
+      <w:lvlText w:val="%1."/>
+      <w:lvlJc w:val="left"/>
+      <w:pPr>
+        <w:tabs>
+          <w:tab w:val="num" w:pos="720"/>
+        </w:tabs>
+        <w:ind w:left="720" w:hanging="360"/>
+      </w:pPr>
+      <w:rPr/>
+    </w:lvl>
+    <w:lvl w:ilvl="1">
+      <w:start w:val="1"/>
+      <w:numFmt w:val="decimal"/>
+      <w:lvlText w:val="%2."/>
+      <w:lvlJc w:val="left"/>
+      <w:pPr>
+        <w:tabs>
+          <w:tab w:val="num" w:pos="1080"/>
+        </w:tabs>
+        <w:ind w:left="1080" w:hanging="360"/>
+      </w:pPr>
+      <w:rPr/>
+    </w:lvl>
+    <w:lvl w:ilvl="2">
+      <w:start w:val="1"/>
+      <w:numFmt w:val="decimal"/>
+      <w:lvlText w:val="%3."/>
+      <w:lvlJc w:val="left"/>
+      <w:pPr>
+        <w:tabs>
+          <w:tab w:val="num" w:pos="1440"/>
+        </w:tabs>
+        <w:ind w:left="1440" w:hanging="360"/>
+      </w:pPr>
+      <w:rPr/>
+    </w:lvl>
+    <w:lvl w:ilvl="3">
+      <w:start w:val="1"/>
+      <w:numFmt w:val="decimal"/>
+      <w:lvlText w:val="%4."/>
+      <w:lvlJc w:val="left"/>
+      <w:pPr>
+        <w:tabs>
+          <w:tab w:val="num" w:pos="1800"/>
+        </w:tabs>
+        <w:ind w:left="1800" w:hanging="360"/>
+      </w:pPr>
+      <w:rPr/>
+    </w:lvl>
+    <w:lvl w:ilvl="4">
+      <w:start w:val="1"/>
+      <w:numFmt w:val="decimal"/>
+      <w:lvlText w:val="%5."/>
+      <w:lvlJc w:val="left"/>
+      <w:pPr>
+        <w:tabs>
+          <w:tab w:val="num" w:pos="2160"/>
+        </w:tabs>
+        <w:ind w:left="2160" w:hanging="360"/>
+      </w:pPr>
+      <w:rPr/>
+    </w:lvl>
+    <w:lvl w:ilvl="5">
+      <w:start w:val="1"/>
+      <w:numFmt w:val="decimal"/>
+      <w:lvlText w:val="%6."/>
+      <w:lvlJc w:val="left"/>
+      <w:pPr>
+        <w:tabs>
+          <w:tab w:val="num" w:pos="2520"/>
+        </w:tabs>
+        <w:ind w:left="2520" w:hanging="360"/>
+      </w:pPr>
+      <w:rPr/>
+    </w:lvl>
+    <w:lvl w:ilvl="6">
+      <w:start w:val="1"/>
+      <w:numFmt w:val="decimal"/>
+      <w:lvlText w:val="%7."/>
+      <w:lvlJc w:val="left"/>
+      <w:pPr>
+        <w:tabs>
+          <w:tab w:val="num" w:pos="2880"/>
+        </w:tabs>
+        <w:ind w:left="2880" w:hanging="360"/>
+      </w:pPr>
+      <w:rPr/>
+    </w:lvl>
+    <w:lvl w:ilvl="7">
+      <w:start w:val="1"/>
+      <w:numFmt w:val="decimal"/>
+      <w:lvlText w:val="%8."/>
+      <w:lvlJc w:val="left"/>
+      <w:pPr>
+        <w:tabs>
+          <w:tab w:val="num" w:pos="3240"/>
+        </w:tabs>
+        <w:ind w:left="3240" w:hanging="360"/>
+      </w:pPr>
+      <w:rPr/>
+    </w:lvl>
+    <w:lvl w:ilvl="8">
+      <w:start w:val="1"/>
+      <w:numFmt w:val="decimal"/>
+      <w:lvlText w:val="%9."/>
+      <w:lvlJc w:val="left"/>
+      <w:pPr>
+        <w:tabs>
+          <w:tab w:val="num" w:pos="3600"/>
+        </w:tabs>
+        <w:ind w:left="3600" w:hanging="360"/>
+      </w:pPr>
+      <w:rPr/>
+    </w:lvl>
+  </w:abstractNum>
+  <w:abstractNum w:abstractNumId="3">
+    <w:lvl w:ilvl="0">
+      <w:start w:val="1"/>
+      <w:numFmt w:val="bullet"/>
+      <w:lvlText w:val=""/>
+      <w:lvlJc w:val="left"/>
+      <w:pPr>
+        <w:tabs>
+          <w:tab w:val="num" w:pos="720"/>
+        </w:tabs>
+        <w:ind w:left="720" w:hanging="360"/>
+      </w:pPr>
+      <w:rPr>
+        <w:rFonts w:ascii="Symbol" w:hAnsi="Symbol" w:cs="Symbol" w:hint="default"/>
+      </w:rPr>
+    </w:lvl>
+    <w:lvl w:ilvl="1">
+      <w:start w:val="1"/>
+      <w:numFmt w:val="bullet"/>
+      <w:lvlText w:val="◦"/>
+      <w:lvlJc w:val="left"/>
+      <w:pPr>
+        <w:tabs>
+          <w:tab w:val="num" w:pos="1080"/>
+        </w:tabs>
+        <w:ind w:left="1080" w:hanging="360"/>
+      </w:pPr>
+      <w:rPr>
+        <w:rFonts w:ascii="OpenSymbol" w:hAnsi="OpenSymbol" w:cs="OpenSymbol" w:hint="default"/>
+      </w:rPr>
+    </w:lvl>
+    <w:lvl w:ilvl="2">
+      <w:start w:val="1"/>
+      <w:numFmt w:val="bullet"/>
+      <w:lvlText w:val="▪"/>
+      <w:lvlJc w:val="left"/>
+      <w:pPr>
+        <w:tabs>
+          <w:tab w:val="num" w:pos="1440"/>
+        </w:tabs>
+        <w:ind w:left="1440" w:hanging="360"/>
+      </w:pPr>
+      <w:rPr>
+        <w:rFonts w:ascii="OpenSymbol" w:hAnsi="OpenSymbol" w:cs="OpenSymbol" w:hint="default"/>
+      </w:rPr>
+    </w:lvl>
+    <w:lvl w:ilvl="3">
+      <w:start w:val="1"/>
+      <w:numFmt w:val="bullet"/>
+      <w:lvlText w:val=""/>
+      <w:lvlJc w:val="left"/>
+      <w:pPr>
+        <w:tabs>
+          <w:tab w:val="num" w:pos="1800"/>
+        </w:tabs>
+        <w:ind w:left="1800" w:hanging="360"/>
+      </w:pPr>
+      <w:rPr>
+        <w:rFonts w:ascii="Symbol" w:hAnsi="Symbol" w:cs="Symbol" w:hint="default"/>
+      </w:rPr>
+    </w:lvl>
+    <w:lvl w:ilvl="4">
+      <w:start w:val="1"/>
+      <w:numFmt w:val="bullet"/>
+      <w:lvlText w:val="◦"/>
+      <w:lvlJc w:val="left"/>
+      <w:pPr>
+        <w:tabs>
+          <w:tab w:val="num" w:pos="2160"/>
+        </w:tabs>
+        <w:ind w:left="2160" w:hanging="360"/>
+      </w:pPr>
+      <w:rPr>
+        <w:rFonts w:ascii="OpenSymbol" w:hAnsi="OpenSymbol" w:cs="OpenSymbol" w:hint="default"/>
+      </w:rPr>
+    </w:lvl>
+    <w:lvl w:ilvl="5">
+      <w:start w:val="1"/>
+      <w:numFmt w:val="bullet"/>
+      <w:lvlText w:val="▪"/>
+      <w:lvlJc w:val="left"/>
+      <w:pPr>
+        <w:tabs>
+          <w:tab w:val="num" w:pos="2520"/>
+        </w:tabs>
+        <w:ind w:left="2520" w:hanging="360"/>
+      </w:pPr>
+      <w:rPr>
+        <w:rFonts w:ascii="OpenSymbol" w:hAnsi="OpenSymbol" w:cs="OpenSymbol" w:hint="default"/>
+      </w:rPr>
+    </w:lvl>
+    <w:lvl w:ilvl="6">
+      <w:start w:val="1"/>
+      <w:numFmt w:val="bullet"/>
+      <w:lvlText w:val=""/>
+      <w:lvlJc w:val="left"/>
+      <w:pPr>
+        <w:tabs>
+          <w:tab w:val="num" w:pos="2880"/>
+        </w:tabs>
+        <w:ind w:left="2880" w:hanging="360"/>
+      </w:pPr>
+      <w:rPr>
+        <w:rFonts w:ascii="Symbol" w:hAnsi="Symbol" w:cs="Symbol" w:hint="default"/>
+      </w:rPr>
+    </w:lvl>
+    <w:lvl w:ilvl="7">
+      <w:start w:val="1"/>
+      <w:numFmt w:val="bullet"/>
+      <w:lvlText w:val="◦"/>
+      <w:lvlJc w:val="left"/>
+      <w:pPr>
+        <w:tabs>
+          <w:tab w:val="num" w:pos="3240"/>
+        </w:tabs>
+        <w:ind w:left="3240" w:hanging="360"/>
+      </w:pPr>
+      <w:rPr>
+        <w:rFonts w:ascii="OpenSymbol" w:hAnsi="OpenSymbol" w:cs="OpenSymbol" w:hint="default"/>
+      </w:rPr>
+    </w:lvl>
+    <w:lvl w:ilvl="8">
+      <w:start w:val="1"/>
+      <w:numFmt w:val="bullet"/>
+      <w:lvlText w:val="▪"/>
+      <w:lvlJc w:val="left"/>
+      <w:pPr>
+        <w:tabs>
+          <w:tab w:val="num" w:pos="3600"/>
+        </w:tabs>
+        <w:ind w:left="3600" w:hanging="360"/>
+      </w:pPr>
+      <w:rPr>
+        <w:rFonts w:ascii="OpenSymbol" w:hAnsi="OpenSymbol" w:cs="OpenSymbol" w:hint="default"/>
+      </w:rPr>
+    </w:lvl>
+  </w:abstractNum>
+  <w:abstractNum w:abstractNumId="4">
     <w:lvl w:ilvl="0">
       <w:start w:val="1"/>
       <w:numFmt w:val="none"/>
@@ -322,6 +756,12 @@
   </w:num>
   <w:num w:numId="2">
     <w:abstractNumId w:val="2"/>
+  </w:num>
+  <w:num w:numId="3">
+    <w:abstractNumId w:val="3"/>
+  </w:num>
+  <w:num w:numId="4">
+    <w:abstractNumId w:val="4"/>
   </w:num>
 </w:numbering>
 </file>
@@ -395,6 +835,12 @@
     <w:name w:val="Numbering Symbols"/>
     <w:rPr/>
   </w:style>
+  <w:style w:type="character" w:styleId="Bullets">
+    <w:name w:val="Bullets"/>
+    <w:rPr>
+      <w:rFonts w:ascii="OpenSymbol" w:hAnsi="OpenSymbol" w:eastAsia="OpenSymbol" w:cs="OpenSymbol"/>
+    </w:rPr>
+  </w:style>
   <w:style w:type="paragraph" w:styleId="Heading">
     <w:name w:val="Heading"/>
     <w:basedOn w:val="Normal"/>

</xml_diff>

<commit_message>
written project documentation regarding product backlog
</commit_message>
<xml_diff>
--- a/dokumentacija/air_teamup_projektna.docx
+++ b/dokumentacija/air_teamup_projektna.docx
@@ -74,9 +74,6 @@
       <w:r>
         <w:rPr/>
         <w:tab/>
-      </w:r>
-      <w:r>
-        <w:rPr/>
         <w:t>Za ovaj projekt odabrana je agilna metodika razvoja software-a, konkretno SCRUM. Kako bismo bili efektivni u radu na ovom projektu, odlučili smo se za više sprintova sa kraćim vremenskim rokom. Prilikom vremenskog raspoređivanja sprintova, orijentirali smo se na trajanje akademske godine koja traje ukupno sedamnaest tjedana, gdje implementacija projekta započinje u četvrtom tjednu izvođenja nastave (20. listopad 2015). Prema tome, naša procjena je da za implementaciju kompletnog projekta imamo dvanaest tjedana što je idealno za raspored od četiri sprinta po tri tjedna. Kako bismo mogli pratiti napredovanje projekta, koristimo se alatom Microsoft Excel u kojem vodimo product backlog te sprint backlog iz kojeg se generira burndown chart. Microsoft Excel dokument je dostupan zajedno sa izvornim kodom projekta na službenom GitHub repozitoriju dostupnom na linku (</w:t>
       </w:r>
       <w:hyperlink r:id="rId2">
@@ -176,40 +173,778 @@
     </w:p>
     <w:p>
       <w:pPr>
+        <w:pStyle w:val="TextBody"/>
+        <w:spacing w:lineRule="auto" w:line="360"/>
+        <w:jc w:val="both"/>
+        <w:rPr/>
+      </w:pPr>
+      <w:r>
+        <w:rPr/>
+        <w:t>Za projekt definiran je product backlog uz kojeg su definirani prioriteti, vrijednosti koje imaju za vlasnika te procjene uloženog truda za pojedinu stavku.</w:t>
+      </w:r>
+    </w:p>
+    <w:p>
+      <w:pPr>
+        <w:pStyle w:val="TextBody"/>
+        <w:rPr/>
+      </w:pPr>
+      <w:r>
+        <w:rPr/>
+      </w:r>
+    </w:p>
+    <w:p>
+      <w:pPr>
+        <w:pStyle w:val="TextBody"/>
+        <w:rPr/>
+      </w:pPr>
+      <w:r>
+        <w:rPr/>
+        <w:drawing>
+          <wp:anchor behindDoc="0" distT="0" distB="0" distL="0" distR="0" simplePos="0" locked="0" layoutInCell="1" allowOverlap="1" relativeHeight="0">
+            <wp:simplePos x="0" y="0"/>
+            <wp:positionH relativeFrom="column">
+              <wp:align>center</wp:align>
+            </wp:positionH>
+            <wp:positionV relativeFrom="paragraph">
+              <wp:align>top</wp:align>
+            </wp:positionV>
+            <wp:extent cx="6569710" cy="2864485"/>
+            <wp:effectExtent l="0" t="0" r="0" b="0"/>
+            <wp:wrapSquare wrapText="largest"/>
+            <wp:docPr id="0" name="Picture" descr=""/>
+            <wp:cNvGraphicFramePr>
+              <a:graphicFrameLocks xmlns:a="http://schemas.openxmlformats.org/drawingml/2006/main" noChangeAspect="1"/>
+            </wp:cNvGraphicFramePr>
+            <a:graphic xmlns:a="http://schemas.openxmlformats.org/drawingml/2006/main">
+              <a:graphicData uri="http://schemas.openxmlformats.org/drawingml/2006/picture">
+                <pic:pic xmlns:pic="http://schemas.openxmlformats.org/drawingml/2006/picture">
+                  <pic:nvPicPr>
+                    <pic:cNvPr id="0" name="Picture" descr=""/>
+                    <pic:cNvPicPr>
+                      <a:picLocks noChangeAspect="1" noChangeArrowheads="1"/>
+                    </pic:cNvPicPr>
+                  </pic:nvPicPr>
+                  <pic:blipFill>
+                    <a:blip r:embed="rId3"/>
+                    <a:stretch>
+                      <a:fillRect/>
+                    </a:stretch>
+                  </pic:blipFill>
+                  <pic:spPr bwMode="auto">
+                    <a:xfrm>
+                      <a:off x="0" y="0"/>
+                      <a:ext cx="6569710" cy="2864485"/>
+                    </a:xfrm>
+                    <a:prstGeom prst="rect">
+                      <a:avLst/>
+                    </a:prstGeom>
+                    <a:noFill/>
+                    <a:ln w="9525">
+                      <a:noFill/>
+                      <a:miter lim="800000"/>
+                      <a:headEnd/>
+                      <a:tailEnd/>
+                    </a:ln>
+                  </pic:spPr>
+                </pic:pic>
+              </a:graphicData>
+            </a:graphic>
+          </wp:anchor>
+        </w:drawing>
+      </w:r>
+    </w:p>
+    <w:p>
+      <w:pPr>
+        <w:pStyle w:val="TextBody"/>
+        <w:spacing w:lineRule="auto" w:line="360"/>
+        <w:jc w:val="both"/>
+        <w:rPr/>
+      </w:pPr>
+      <w:r>
+        <w:rPr/>
+        <w:t>Prikazani product backlog pokazuje stanje nakon prvog sprinta. Stavke su poredane prema prioritetima od najvišeg prioriteta prema najmanjem te uz njih su navedene vrijednosti koje one imaju za vlasnika (10 - najviša vrijednost, 1 - najmanja vrijednost) i konačno, definirana je procjena truda koji je potrebno uložiti za pojedinu stavku, a definirana je brojem sati koje će biti potrebno utrošiti za implementiranje zadane stavke.</w:t>
+      </w:r>
+    </w:p>
+    <w:p>
+      <w:pPr>
         <w:pStyle w:val="Heading2"/>
         <w:rPr/>
       </w:pPr>
       <w:r>
         <w:rPr/>
+        <w:t>1. 2</w:t>
+      </w:r>
+      <w:r>
+        <w:rPr/>
+        <w:t xml:space="preserve"> Iteracije</w:t>
+      </w:r>
+    </w:p>
+    <w:p>
+      <w:pPr>
+        <w:pStyle w:val="TextBody"/>
+        <w:spacing w:lineRule="auto" w:line="360"/>
+        <w:jc w:val="both"/>
+        <w:rPr/>
+      </w:pPr>
+      <w:r>
+        <w:rPr/>
+        <w:t xml:space="preserve">Na temelju definiranog product backloga, izvršili smo procjenu broja iteracija te njihovo trajanje. S obzirom da izrada projekta traje 12 tjedana, odlučili smo se na četiri iteracije po </w:t>
+      </w:r>
+      <w:r>
+        <w:rPr/>
+        <w:t>tri tjedna</w:t>
+      </w:r>
+      <w:r>
+        <w:rPr/>
+        <w:t>, gdje će svaka iteracija sadržavati onoliki broj stavaka da bude ravnomjerna raspodjela težine implementacije</w:t>
+      </w:r>
+      <w:r>
+        <w:rPr/>
+        <w:t>. Raspodjela iteracija vremenski može se vidjeti u nastavku.</w:t>
+      </w:r>
+    </w:p>
+    <w:tbl>
+      <w:tblPr>
+        <w:tblW w:w="9638" w:type="dxa"/>
+        <w:jc w:val="left"/>
+        <w:tblInd w:w="55" w:type="dxa"/>
+        <w:tblBorders>
+          <w:top w:val="single" w:sz="2" w:space="0" w:color="000000"/>
+          <w:left w:val="single" w:sz="2" w:space="0" w:color="000000"/>
+          <w:bottom w:val="single" w:sz="2" w:space="0" w:color="000000"/>
+          <w:insideH w:val="single" w:sz="2" w:space="0" w:color="000000"/>
+          <w:right w:val="nil"/>
+          <w:insideV w:val="nil"/>
+        </w:tblBorders>
+        <w:tblCellMar>
+          <w:top w:w="55" w:type="dxa"/>
+          <w:left w:w="54" w:type="dxa"/>
+          <w:bottom w:w="55" w:type="dxa"/>
+          <w:right w:w="55" w:type="dxa"/>
+        </w:tblCellMar>
+      </w:tblPr>
+      <w:tblGrid>
+        <w:gridCol w:w="3212"/>
+        <w:gridCol w:w="3213"/>
+        <w:gridCol w:w="3213"/>
+      </w:tblGrid>
+      <w:tr>
+        <w:trPr>
+          <w:cantSplit w:val="false"/>
+        </w:trPr>
+        <w:tc>
+          <w:tcPr>
+            <w:tcW w:w="3212" w:type="dxa"/>
+            <w:tcBorders>
+              <w:top w:val="single" w:sz="2" w:space="0" w:color="000000"/>
+              <w:left w:val="single" w:sz="2" w:space="0" w:color="000000"/>
+              <w:bottom w:val="single" w:sz="2" w:space="0" w:color="000000"/>
+              <w:insideH w:val="single" w:sz="2" w:space="0" w:color="000000"/>
+              <w:right w:val="nil"/>
+              <w:insideV w:val="nil"/>
+            </w:tcBorders>
+            <w:shd w:fill="auto" w:val="clear"/>
+            <w:tcMar>
+              <w:left w:w="54" w:type="dxa"/>
+            </w:tcMar>
+          </w:tcPr>
+          <w:p>
+            <w:pPr>
+              <w:pStyle w:val="TableContents"/>
+              <w:rPr/>
+            </w:pPr>
+            <w:r>
+              <w:rPr/>
+              <w:t>Iteracija</w:t>
+            </w:r>
+          </w:p>
+        </w:tc>
+        <w:tc>
+          <w:tcPr>
+            <w:tcW w:w="3213" w:type="dxa"/>
+            <w:tcBorders>
+              <w:top w:val="single" w:sz="2" w:space="0" w:color="000000"/>
+              <w:left w:val="single" w:sz="2" w:space="0" w:color="000000"/>
+              <w:bottom w:val="single" w:sz="2" w:space="0" w:color="000000"/>
+              <w:insideH w:val="single" w:sz="2" w:space="0" w:color="000000"/>
+              <w:right w:val="nil"/>
+              <w:insideV w:val="nil"/>
+            </w:tcBorders>
+            <w:shd w:fill="auto" w:val="clear"/>
+            <w:tcMar>
+              <w:left w:w="54" w:type="dxa"/>
+            </w:tcMar>
+          </w:tcPr>
+          <w:p>
+            <w:pPr>
+              <w:pStyle w:val="TableContents"/>
+              <w:rPr/>
+            </w:pPr>
+            <w:r>
+              <w:rPr/>
+              <w:t>od</w:t>
+            </w:r>
+          </w:p>
+        </w:tc>
+        <w:tc>
+          <w:tcPr>
+            <w:tcW w:w="3213" w:type="dxa"/>
+            <w:tcBorders>
+              <w:top w:val="single" w:sz="2" w:space="0" w:color="000000"/>
+              <w:left w:val="single" w:sz="2" w:space="0" w:color="000000"/>
+              <w:bottom w:val="single" w:sz="2" w:space="0" w:color="000000"/>
+              <w:insideH w:val="single" w:sz="2" w:space="0" w:color="000000"/>
+              <w:right w:val="single" w:sz="2" w:space="0" w:color="000000"/>
+              <w:insideV w:val="single" w:sz="2" w:space="0" w:color="000000"/>
+            </w:tcBorders>
+            <w:shd w:fill="auto" w:val="clear"/>
+            <w:tcMar>
+              <w:left w:w="54" w:type="dxa"/>
+            </w:tcMar>
+          </w:tcPr>
+          <w:p>
+            <w:pPr>
+              <w:pStyle w:val="TableContents"/>
+              <w:rPr/>
+            </w:pPr>
+            <w:r>
+              <w:rPr/>
+              <w:t>do</w:t>
+            </w:r>
+          </w:p>
+        </w:tc>
+      </w:tr>
+      <w:tr>
+        <w:trPr>
+          <w:cantSplit w:val="false"/>
+        </w:trPr>
+        <w:tc>
+          <w:tcPr>
+            <w:tcW w:w="3212" w:type="dxa"/>
+            <w:tcBorders>
+              <w:top w:val="nil"/>
+              <w:left w:val="single" w:sz="2" w:space="0" w:color="000000"/>
+              <w:bottom w:val="single" w:sz="2" w:space="0" w:color="000000"/>
+              <w:insideH w:val="single" w:sz="2" w:space="0" w:color="000000"/>
+              <w:right w:val="nil"/>
+              <w:insideV w:val="nil"/>
+            </w:tcBorders>
+            <w:shd w:fill="auto" w:val="clear"/>
+            <w:tcMar>
+              <w:left w:w="54" w:type="dxa"/>
+            </w:tcMar>
+          </w:tcPr>
+          <w:p>
+            <w:pPr>
+              <w:pStyle w:val="TableContents"/>
+              <w:rPr/>
+            </w:pPr>
+            <w:r>
+              <w:rPr/>
+              <w:t>Sprint 1</w:t>
+            </w:r>
+          </w:p>
+        </w:tc>
+        <w:tc>
+          <w:tcPr>
+            <w:tcW w:w="3213" w:type="dxa"/>
+            <w:tcBorders>
+              <w:top w:val="nil"/>
+              <w:left w:val="single" w:sz="2" w:space="0" w:color="000000"/>
+              <w:bottom w:val="single" w:sz="2" w:space="0" w:color="000000"/>
+              <w:insideH w:val="single" w:sz="2" w:space="0" w:color="000000"/>
+              <w:right w:val="nil"/>
+              <w:insideV w:val="nil"/>
+            </w:tcBorders>
+            <w:shd w:fill="auto" w:val="clear"/>
+            <w:tcMar>
+              <w:left w:w="54" w:type="dxa"/>
+            </w:tcMar>
+          </w:tcPr>
+          <w:p>
+            <w:pPr>
+              <w:pStyle w:val="TableContents"/>
+              <w:rPr/>
+            </w:pPr>
+            <w:r>
+              <w:rPr/>
+              <w:t>20.10.2015</w:t>
+            </w:r>
+          </w:p>
+        </w:tc>
+        <w:tc>
+          <w:tcPr>
+            <w:tcW w:w="3213" w:type="dxa"/>
+            <w:tcBorders>
+              <w:top w:val="nil"/>
+              <w:left w:val="single" w:sz="2" w:space="0" w:color="000000"/>
+              <w:bottom w:val="single" w:sz="2" w:space="0" w:color="000000"/>
+              <w:insideH w:val="single" w:sz="2" w:space="0" w:color="000000"/>
+              <w:right w:val="single" w:sz="2" w:space="0" w:color="000000"/>
+              <w:insideV w:val="single" w:sz="2" w:space="0" w:color="000000"/>
+            </w:tcBorders>
+            <w:shd w:fill="auto" w:val="clear"/>
+            <w:tcMar>
+              <w:left w:w="54" w:type="dxa"/>
+            </w:tcMar>
+          </w:tcPr>
+          <w:p>
+            <w:pPr>
+              <w:pStyle w:val="TableContents"/>
+              <w:rPr/>
+            </w:pPr>
+            <w:r>
+              <w:rPr/>
+              <w:t>08.11.2015</w:t>
+            </w:r>
+          </w:p>
+        </w:tc>
+      </w:tr>
+      <w:tr>
+        <w:trPr>
+          <w:cantSplit w:val="false"/>
+        </w:trPr>
+        <w:tc>
+          <w:tcPr>
+            <w:tcW w:w="3212" w:type="dxa"/>
+            <w:tcBorders>
+              <w:top w:val="nil"/>
+              <w:left w:val="single" w:sz="2" w:space="0" w:color="000000"/>
+              <w:bottom w:val="single" w:sz="2" w:space="0" w:color="000000"/>
+              <w:insideH w:val="single" w:sz="2" w:space="0" w:color="000000"/>
+              <w:right w:val="nil"/>
+              <w:insideV w:val="nil"/>
+            </w:tcBorders>
+            <w:shd w:fill="auto" w:val="clear"/>
+            <w:tcMar>
+              <w:left w:w="54" w:type="dxa"/>
+            </w:tcMar>
+          </w:tcPr>
+          <w:p>
+            <w:pPr>
+              <w:pStyle w:val="TableContents"/>
+              <w:rPr/>
+            </w:pPr>
+            <w:r>
+              <w:rPr/>
+              <w:t>Sprint 2</w:t>
+            </w:r>
+          </w:p>
+        </w:tc>
+        <w:tc>
+          <w:tcPr>
+            <w:tcW w:w="3213" w:type="dxa"/>
+            <w:tcBorders>
+              <w:top w:val="nil"/>
+              <w:left w:val="single" w:sz="2" w:space="0" w:color="000000"/>
+              <w:bottom w:val="single" w:sz="2" w:space="0" w:color="000000"/>
+              <w:insideH w:val="single" w:sz="2" w:space="0" w:color="000000"/>
+              <w:right w:val="nil"/>
+              <w:insideV w:val="nil"/>
+            </w:tcBorders>
+            <w:shd w:fill="auto" w:val="clear"/>
+            <w:tcMar>
+              <w:left w:w="54" w:type="dxa"/>
+            </w:tcMar>
+          </w:tcPr>
+          <w:p>
+            <w:pPr>
+              <w:pStyle w:val="TableContents"/>
+              <w:rPr/>
+            </w:pPr>
+            <w:r>
+              <w:rPr/>
+              <w:t>09.11.2015</w:t>
+            </w:r>
+          </w:p>
+        </w:tc>
+        <w:tc>
+          <w:tcPr>
+            <w:tcW w:w="3213" w:type="dxa"/>
+            <w:tcBorders>
+              <w:top w:val="nil"/>
+              <w:left w:val="single" w:sz="2" w:space="0" w:color="000000"/>
+              <w:bottom w:val="single" w:sz="2" w:space="0" w:color="000000"/>
+              <w:insideH w:val="single" w:sz="2" w:space="0" w:color="000000"/>
+              <w:right w:val="single" w:sz="2" w:space="0" w:color="000000"/>
+              <w:insideV w:val="single" w:sz="2" w:space="0" w:color="000000"/>
+            </w:tcBorders>
+            <w:shd w:fill="auto" w:val="clear"/>
+            <w:tcMar>
+              <w:left w:w="54" w:type="dxa"/>
+            </w:tcMar>
+          </w:tcPr>
+          <w:p>
+            <w:pPr>
+              <w:pStyle w:val="TableContents"/>
+              <w:rPr/>
+            </w:pPr>
+            <w:r>
+              <w:rPr/>
+              <w:t>28.11.2015</w:t>
+            </w:r>
+          </w:p>
+        </w:tc>
+      </w:tr>
+      <w:tr>
+        <w:trPr>
+          <w:cantSplit w:val="false"/>
+        </w:trPr>
+        <w:tc>
+          <w:tcPr>
+            <w:tcW w:w="3212" w:type="dxa"/>
+            <w:tcBorders>
+              <w:top w:val="nil"/>
+              <w:left w:val="single" w:sz="2" w:space="0" w:color="000000"/>
+              <w:bottom w:val="single" w:sz="2" w:space="0" w:color="000000"/>
+              <w:insideH w:val="single" w:sz="2" w:space="0" w:color="000000"/>
+              <w:right w:val="nil"/>
+              <w:insideV w:val="nil"/>
+            </w:tcBorders>
+            <w:shd w:fill="auto" w:val="clear"/>
+            <w:tcMar>
+              <w:left w:w="54" w:type="dxa"/>
+            </w:tcMar>
+          </w:tcPr>
+          <w:p>
+            <w:pPr>
+              <w:pStyle w:val="TableContents"/>
+              <w:rPr/>
+            </w:pPr>
+            <w:r>
+              <w:rPr/>
+              <w:t>Sprint 3</w:t>
+            </w:r>
+          </w:p>
+        </w:tc>
+        <w:tc>
+          <w:tcPr>
+            <w:tcW w:w="3213" w:type="dxa"/>
+            <w:tcBorders>
+              <w:top w:val="nil"/>
+              <w:left w:val="single" w:sz="2" w:space="0" w:color="000000"/>
+              <w:bottom w:val="single" w:sz="2" w:space="0" w:color="000000"/>
+              <w:insideH w:val="single" w:sz="2" w:space="0" w:color="000000"/>
+              <w:right w:val="nil"/>
+              <w:insideV w:val="nil"/>
+            </w:tcBorders>
+            <w:shd w:fill="auto" w:val="clear"/>
+            <w:tcMar>
+              <w:left w:w="54" w:type="dxa"/>
+            </w:tcMar>
+          </w:tcPr>
+          <w:p>
+            <w:pPr>
+              <w:pStyle w:val="TableContents"/>
+              <w:rPr/>
+            </w:pPr>
+            <w:r>
+              <w:rPr/>
+              <w:t>29.11.2015</w:t>
+            </w:r>
+          </w:p>
+        </w:tc>
+        <w:tc>
+          <w:tcPr>
+            <w:tcW w:w="3213" w:type="dxa"/>
+            <w:tcBorders>
+              <w:top w:val="nil"/>
+              <w:left w:val="single" w:sz="2" w:space="0" w:color="000000"/>
+              <w:bottom w:val="single" w:sz="2" w:space="0" w:color="000000"/>
+              <w:insideH w:val="single" w:sz="2" w:space="0" w:color="000000"/>
+              <w:right w:val="single" w:sz="2" w:space="0" w:color="000000"/>
+              <w:insideV w:val="single" w:sz="2" w:space="0" w:color="000000"/>
+            </w:tcBorders>
+            <w:shd w:fill="auto" w:val="clear"/>
+            <w:tcMar>
+              <w:left w:w="54" w:type="dxa"/>
+            </w:tcMar>
+          </w:tcPr>
+          <w:p>
+            <w:pPr>
+              <w:pStyle w:val="TableContents"/>
+              <w:rPr/>
+            </w:pPr>
+            <w:r>
+              <w:rPr/>
+              <w:t>19.12.2015</w:t>
+            </w:r>
+          </w:p>
+        </w:tc>
+      </w:tr>
+      <w:tr>
+        <w:trPr>
+          <w:cantSplit w:val="false"/>
+        </w:trPr>
+        <w:tc>
+          <w:tcPr>
+            <w:tcW w:w="3212" w:type="dxa"/>
+            <w:tcBorders>
+              <w:top w:val="nil"/>
+              <w:left w:val="single" w:sz="2" w:space="0" w:color="000000"/>
+              <w:bottom w:val="single" w:sz="2" w:space="0" w:color="000000"/>
+              <w:insideH w:val="single" w:sz="2" w:space="0" w:color="000000"/>
+              <w:right w:val="nil"/>
+              <w:insideV w:val="nil"/>
+            </w:tcBorders>
+            <w:shd w:fill="auto" w:val="clear"/>
+            <w:tcMar>
+              <w:left w:w="54" w:type="dxa"/>
+            </w:tcMar>
+          </w:tcPr>
+          <w:p>
+            <w:pPr>
+              <w:pStyle w:val="TableContents"/>
+              <w:rPr/>
+            </w:pPr>
+            <w:r>
+              <w:rPr/>
+              <w:t>Sprint 4</w:t>
+            </w:r>
+          </w:p>
+        </w:tc>
+        <w:tc>
+          <w:tcPr>
+            <w:tcW w:w="3213" w:type="dxa"/>
+            <w:tcBorders>
+              <w:top w:val="nil"/>
+              <w:left w:val="single" w:sz="2" w:space="0" w:color="000000"/>
+              <w:bottom w:val="single" w:sz="2" w:space="0" w:color="000000"/>
+              <w:insideH w:val="single" w:sz="2" w:space="0" w:color="000000"/>
+              <w:right w:val="nil"/>
+              <w:insideV w:val="nil"/>
+            </w:tcBorders>
+            <w:shd w:fill="auto" w:val="clear"/>
+            <w:tcMar>
+              <w:left w:w="54" w:type="dxa"/>
+            </w:tcMar>
+          </w:tcPr>
+          <w:p>
+            <w:pPr>
+              <w:pStyle w:val="TableContents"/>
+              <w:rPr/>
+            </w:pPr>
+            <w:r>
+              <w:rPr/>
+              <w:t>20.12.2015</w:t>
+            </w:r>
+          </w:p>
+        </w:tc>
+        <w:tc>
+          <w:tcPr>
+            <w:tcW w:w="3213" w:type="dxa"/>
+            <w:tcBorders>
+              <w:top w:val="nil"/>
+              <w:left w:val="single" w:sz="2" w:space="0" w:color="000000"/>
+              <w:bottom w:val="single" w:sz="2" w:space="0" w:color="000000"/>
+              <w:insideH w:val="single" w:sz="2" w:space="0" w:color="000000"/>
+              <w:right w:val="single" w:sz="2" w:space="0" w:color="000000"/>
+              <w:insideV w:val="single" w:sz="2" w:space="0" w:color="000000"/>
+            </w:tcBorders>
+            <w:shd w:fill="auto" w:val="clear"/>
+            <w:tcMar>
+              <w:left w:w="54" w:type="dxa"/>
+            </w:tcMar>
+          </w:tcPr>
+          <w:p>
+            <w:pPr>
+              <w:pStyle w:val="TableContents"/>
+              <w:rPr/>
+            </w:pPr>
+            <w:r>
+              <w:rPr/>
+              <w:t>09.01.2016</w:t>
+            </w:r>
+          </w:p>
+        </w:tc>
+      </w:tr>
+    </w:tbl>
+    <w:p>
+      <w:pPr>
+        <w:pStyle w:val="TextBody"/>
+        <w:spacing w:lineRule="auto" w:line="360"/>
+        <w:jc w:val="both"/>
+        <w:rPr/>
+      </w:pPr>
+      <w:r>
+        <w:rPr/>
+      </w:r>
+    </w:p>
+    <w:p>
+      <w:pPr>
+        <w:pStyle w:val="TextBody"/>
+        <w:spacing w:lineRule="auto" w:line="360"/>
+        <w:jc w:val="both"/>
+        <w:rPr/>
+      </w:pPr>
+      <w:r>
+        <w:rPr/>
+        <w:t>Uz svaku iteraciju, dodjelili smo neke stavke iz product backloga koje su navedene u sljedećoj tablici.</w:t>
+      </w:r>
+    </w:p>
+    <w:p>
+      <w:pPr>
+        <w:pStyle w:val="TextBody"/>
+        <w:spacing w:lineRule="auto" w:line="360"/>
+        <w:jc w:val="both"/>
+        <w:rPr/>
+      </w:pPr>
+      <w:r>
+        <w:rPr/>
+        <w:drawing>
+          <wp:anchor behindDoc="0" distT="0" distB="0" distL="0" distR="0" simplePos="0" locked="0" layoutInCell="1" allowOverlap="1" relativeHeight="1">
+            <wp:simplePos x="0" y="0"/>
+            <wp:positionH relativeFrom="column">
+              <wp:align>center</wp:align>
+            </wp:positionH>
+            <wp:positionV relativeFrom="paragraph">
+              <wp:align>top</wp:align>
+            </wp:positionV>
+            <wp:extent cx="2779395" cy="2263775"/>
+            <wp:effectExtent l="0" t="0" r="0" b="0"/>
+            <wp:wrapSquare wrapText="largest"/>
+            <wp:docPr id="1" name="Picture" descr=""/>
+            <wp:cNvGraphicFramePr>
+              <a:graphicFrameLocks xmlns:a="http://schemas.openxmlformats.org/drawingml/2006/main" noChangeAspect="1"/>
+            </wp:cNvGraphicFramePr>
+            <a:graphic xmlns:a="http://schemas.openxmlformats.org/drawingml/2006/main">
+              <a:graphicData uri="http://schemas.openxmlformats.org/drawingml/2006/picture">
+                <pic:pic xmlns:pic="http://schemas.openxmlformats.org/drawingml/2006/picture">
+                  <pic:nvPicPr>
+                    <pic:cNvPr id="1" name="Picture" descr=""/>
+                    <pic:cNvPicPr>
+                      <a:picLocks noChangeAspect="1" noChangeArrowheads="1"/>
+                    </pic:cNvPicPr>
+                  </pic:nvPicPr>
+                  <pic:blipFill>
+                    <a:blip r:embed="rId4"/>
+                    <a:stretch>
+                      <a:fillRect/>
+                    </a:stretch>
+                  </pic:blipFill>
+                  <pic:spPr bwMode="auto">
+                    <a:xfrm>
+                      <a:off x="0" y="0"/>
+                      <a:ext cx="2779395" cy="2263775"/>
+                    </a:xfrm>
+                    <a:prstGeom prst="rect">
+                      <a:avLst/>
+                    </a:prstGeom>
+                    <a:noFill/>
+                    <a:ln w="9525">
+                      <a:noFill/>
+                      <a:miter lim="800000"/>
+                      <a:headEnd/>
+                      <a:tailEnd/>
+                    </a:ln>
+                  </pic:spPr>
+                </pic:pic>
+              </a:graphicData>
+            </a:graphic>
+          </wp:anchor>
+        </w:drawing>
+      </w:r>
+    </w:p>
+    <w:p>
+      <w:pPr>
+        <w:pStyle w:val="TextBody"/>
+        <w:spacing w:lineRule="auto" w:line="360"/>
+        <w:jc w:val="both"/>
+        <w:rPr/>
+      </w:pPr>
+      <w:r>
+        <w:rPr/>
+      </w:r>
+    </w:p>
+    <w:p>
+      <w:pPr>
+        <w:pStyle w:val="Heading1"/>
+        <w:rPr/>
+      </w:pPr>
+      <w:r>
+        <w:rPr/>
+      </w:r>
+    </w:p>
+    <w:p>
+      <w:pPr>
+        <w:pStyle w:val="Heading1"/>
+        <w:rPr/>
+      </w:pPr>
+      <w:r>
+        <w:rPr/>
+      </w:r>
+    </w:p>
+    <w:p>
+      <w:pPr>
+        <w:pStyle w:val="Heading1"/>
+        <w:rPr/>
+      </w:pPr>
+      <w:r>
+        <w:rPr/>
+      </w:r>
+    </w:p>
+    <w:p>
+      <w:pPr>
+        <w:pStyle w:val="Heading1"/>
+        <w:rPr/>
+      </w:pPr>
+      <w:r>
+        <w:rPr/>
+      </w:r>
+    </w:p>
+    <w:p>
+      <w:pPr>
+        <w:pStyle w:val="Heading1"/>
+        <w:rPr/>
+      </w:pPr>
+      <w:r>
+        <w:rPr/>
+      </w:r>
+    </w:p>
+    <w:p>
+      <w:pPr>
+        <w:pStyle w:val="Heading1"/>
+        <w:rPr/>
+      </w:pPr>
+      <w:r>
+        <w:rPr/>
+      </w:r>
+    </w:p>
+    <w:p>
+      <w:pPr>
+        <w:pStyle w:val="Heading1"/>
+        <w:rPr/>
+      </w:pPr>
+      <w:r>
+        <w:rPr/>
+      </w:r>
+    </w:p>
+    <w:p>
+      <w:pPr>
+        <w:pStyle w:val="Heading1"/>
+        <w:rPr/>
+      </w:pPr>
+      <w:r>
+        <w:rPr/>
+        <w:t>2 Sprint 1</w:t>
+      </w:r>
+    </w:p>
+    <w:p>
+      <w:pPr>
+        <w:pStyle w:val="Heading1"/>
+        <w:rPr/>
+      </w:pPr>
+      <w:r>
+        <w:rPr/>
         <w:t xml:space="preserve">– </w:t>
       </w:r>
       <w:r>
         <w:rPr/>
-        <w:t>napisati product backlog, prikazati i dodati kakva je raspodjela funkcionalnosti prema sprintevima</w:t>
-      </w:r>
-    </w:p>
-    <w:p>
-      <w:pPr>
-        <w:pStyle w:val="Heading1"/>
-        <w:rPr/>
-      </w:pPr>
-      <w:r>
-        <w:rPr/>
-        <w:t>2 Sprint 1</w:t>
-      </w:r>
-    </w:p>
-    <w:p>
-      <w:pPr>
-        <w:pStyle w:val="Heading1"/>
-        <w:rPr/>
-      </w:pPr>
-      <w:r>
-        <w:rPr/>
-        <w:t xml:space="preserve">– </w:t>
-      </w:r>
-      <w:r>
-        <w:rPr/>
         <w:t>zadaci koje treba implementirati, opisati, prikazati burndown chart</w:t>
+      </w:r>
+      <w:r>
+        <w:rPr/>
+        <w:t>, nakon svega treba napisati retrospektivu (kak je Sprint 1 završil komentirati dal smo dobro planirali dal smo nekaj zaboravili dal smo u nečem fulali itd.)</w:t>
       </w:r>
     </w:p>
     <w:p>
@@ -388,7 +1123,6 @@
         </w:tabs>
         <w:ind w:left="720" w:hanging="360"/>
       </w:pPr>
-      <w:rPr/>
     </w:lvl>
     <w:lvl w:ilvl="1">
       <w:start w:val="1"/>
@@ -401,7 +1135,6 @@
         </w:tabs>
         <w:ind w:left="1080" w:hanging="360"/>
       </w:pPr>
-      <w:rPr/>
     </w:lvl>
     <w:lvl w:ilvl="2">
       <w:start w:val="1"/>
@@ -414,7 +1147,6 @@
         </w:tabs>
         <w:ind w:left="1440" w:hanging="360"/>
       </w:pPr>
-      <w:rPr/>
     </w:lvl>
     <w:lvl w:ilvl="3">
       <w:start w:val="1"/>
@@ -427,7 +1159,6 @@
         </w:tabs>
         <w:ind w:left="1800" w:hanging="360"/>
       </w:pPr>
-      <w:rPr/>
     </w:lvl>
     <w:lvl w:ilvl="4">
       <w:start w:val="1"/>
@@ -440,7 +1171,6 @@
         </w:tabs>
         <w:ind w:left="2160" w:hanging="360"/>
       </w:pPr>
-      <w:rPr/>
     </w:lvl>
     <w:lvl w:ilvl="5">
       <w:start w:val="1"/>
@@ -453,7 +1183,6 @@
         </w:tabs>
         <w:ind w:left="2520" w:hanging="360"/>
       </w:pPr>
-      <w:rPr/>
     </w:lvl>
     <w:lvl w:ilvl="6">
       <w:start w:val="1"/>
@@ -466,7 +1195,6 @@
         </w:tabs>
         <w:ind w:left="2880" w:hanging="360"/>
       </w:pPr>
-      <w:rPr/>
     </w:lvl>
     <w:lvl w:ilvl="7">
       <w:start w:val="1"/>
@@ -479,7 +1207,6 @@
         </w:tabs>
         <w:ind w:left="3240" w:hanging="360"/>
       </w:pPr>
-      <w:rPr/>
     </w:lvl>
     <w:lvl w:ilvl="8">
       <w:start w:val="1"/>
@@ -492,7 +1219,6 @@
         </w:tabs>
         <w:ind w:left="3600" w:hanging="360"/>
       </w:pPr>
-      <w:rPr/>
     </w:lvl>
   </w:abstractNum>
   <w:abstractNum w:abstractNumId="3">
@@ -831,14 +1557,22 @@
       <w:lang w:val="zxx" w:eastAsia="zxx" w:bidi="zxx"/>
     </w:rPr>
   </w:style>
-  <w:style w:type="character" w:styleId="NumberingSymbols">
-    <w:name w:val="Numbering Symbols"/>
-    <w:rPr/>
-  </w:style>
   <w:style w:type="character" w:styleId="Bullets">
     <w:name w:val="Bullets"/>
     <w:rPr>
       <w:rFonts w:ascii="OpenSymbol" w:hAnsi="OpenSymbol" w:eastAsia="OpenSymbol" w:cs="OpenSymbol"/>
+    </w:rPr>
+  </w:style>
+  <w:style w:type="character" w:styleId="ListLabel1">
+    <w:name w:val="ListLabel 1"/>
+    <w:rPr>
+      <w:rFonts w:cs="Symbol"/>
+    </w:rPr>
+  </w:style>
+  <w:style w:type="character" w:styleId="ListLabel2">
+    <w:name w:val="ListLabel 2"/>
+    <w:rPr>
+      <w:rFonts w:cs="OpenSymbol"/>
     </w:rPr>
   </w:style>
   <w:style w:type="paragraph" w:styleId="Heading">

</xml_diff>

<commit_message>
added stomp module in teh documentation and updated proj doc with sprint 3
</commit_message>
<xml_diff>
--- a/dokumentacija/air_teamup_projektna.docx
+++ b/dokumentacija/air_teamup_projektna.docx
@@ -1046,34 +1046,6 @@
     </w:p>
     <w:p>
       <w:pPr>
-        <w:sectPr>
-          <w:footerReference w:type="default" r:id="rId3"/>
-          <w:type w:val="nextPage"/>
-          <w:pgSz w:w="11906" w:h="16838"/>
-          <w:pgMar w:left="1440" w:right="1440" w:header="0" w:top="1440" w:footer="708" w:bottom="1440" w:gutter="0"/>
-          <w:pgNumType w:fmt="decimal"/>
-          <w:formProt w:val="false"/>
-          <w:textDirection w:val="lrTb"/>
-        </w:sectPr>
-        <w:pStyle w:val="Heading1"/>
-        <w:rPr>
-          <w:rFonts w:cs="Times New Roman" w:ascii="Times New Roman" w:hAnsi="Times New Roman"/>
-          <w:sz w:val="24"/>
-          <w:szCs w:val="24"/>
-          <w:lang w:val="hr-HR"/>
-        </w:rPr>
-      </w:pPr>
-      <w:r>
-        <w:rPr>
-          <w:rFonts w:cs="Times New Roman" w:ascii="Times New Roman" w:hAnsi="Times New Roman"/>
-          <w:sz w:val="24"/>
-          <w:szCs w:val="24"/>
-          <w:lang w:val="hr-HR"/>
-        </w:rPr>
-      </w:r>
-    </w:p>
-    <w:p>
-      <w:pPr>
         <w:pStyle w:val="Heading1"/>
         <w:pageBreakBefore/>
         <w:numPr>
@@ -1191,7 +1163,7 @@
         <w:tab/>
         <w:t>Za ovaj projekt odabrana je agilna metodika razvoja software-a, konkretno SCRUM. Kako bismo bili efektivni u radu na ovom projektu, odlučili smo se za više sprintova sa kraćim vremenskim rokom. Prilikom vremenskog raspoređivanja sprintova, orijentirali smo se na trajanje akademske godine koja traje ukupno sedamnaest tjedana, gdje implementacija projekta započinje u četvrtom tjednu izvođenja nastave (20. listopad 2015). Prema tome, naša procjena je da za implementaciju kompletnog projekta imamo dvanaest tjedana što je idealno za raspored od četiri sprinta po tri tjedna. Kako bismo mogli pratiti napredovanje projekta, koristimo se alatom Microsoft Excel u kojem vodimo product backlog te sprint backlog iz kojeg se generira burndown chart. Microsoft Excel dokument je dostupan zajedno sa izvornim kodom projekta na službenom GitHub repozitoriju dostupnom na linku (</w:t>
       </w:r>
-      <w:hyperlink r:id="rId4">
+      <w:hyperlink r:id="rId3">
         <w:r>
           <w:rPr>
             <w:rStyle w:val="InternetLink"/>
@@ -1381,7 +1353,7 @@
                     </pic:cNvPicPr>
                   </pic:nvPicPr>
                   <pic:blipFill>
-                    <a:blip r:embed="rId5"/>
+                    <a:blip r:embed="rId4"/>
                     <a:stretch>
                       <a:fillRect/>
                     </a:stretch>
@@ -1429,13 +1401,13 @@
                     <w:fldChar w:fldCharType="begin"/>
                   </w:r>
                   <w:r>
-                    <w:instrText> SEQ "Tablica" \*Arabic </w:instrText>
+                    <w:instrText> SEQ """""Tablica""""" \*Arabic </w:instrText>
                   </w:r>
                   <w:r>
                     <w:fldChar w:fldCharType="separate"/>
                   </w:r>
                   <w:r>
-                    <w:t>1</w:t>
+                    <w:t>0</w:t>
                   </w:r>
                   <w:r>
                     <w:fldChar w:fldCharType="end"/>
@@ -1548,7 +1520,7 @@
     <w:tbl>
       <w:tblPr>
         <w:jc w:val="left"/>
-        <w:tblInd w:w="53" w:type="dxa"/>
+        <w:tblInd w:w="43" w:type="dxa"/>
         <w:tblBorders>
           <w:top w:val="single" w:sz="2" w:space="0" w:color="000001"/>
           <w:left w:val="single" w:sz="2" w:space="0" w:color="000001"/>
@@ -1559,15 +1531,15 @@
         </w:tblBorders>
         <w:tblCellMar>
           <w:top w:w="55" w:type="dxa"/>
-          <w:left w:w="51" w:type="dxa"/>
+          <w:left w:w="39" w:type="dxa"/>
           <w:bottom w:w="55" w:type="dxa"/>
           <w:right w:w="55" w:type="dxa"/>
         </w:tblCellMar>
       </w:tblPr>
       <w:tblGrid>
         <w:gridCol w:w="3212"/>
-        <w:gridCol w:w="3211"/>
-        <w:gridCol w:w="3215"/>
+        <w:gridCol w:w="3204"/>
+        <w:gridCol w:w="3222"/>
       </w:tblGrid>
       <w:tr>
         <w:trPr>
@@ -1586,7 +1558,7 @@
             </w:tcBorders>
             <w:shd w:fill="4F81BD" w:val="clear"/>
             <w:tcMar>
-              <w:left w:w="51" w:type="dxa"/>
+              <w:left w:w="39" w:type="dxa"/>
             </w:tcMar>
           </w:tcPr>
           <w:p>
@@ -1610,7 +1582,7 @@
         </w:tc>
         <w:tc>
           <w:tcPr>
-            <w:tcW w:w="3211" w:type="dxa"/>
+            <w:tcW w:w="3204" w:type="dxa"/>
             <w:tcBorders>
               <w:top w:val="single" w:sz="2" w:space="0" w:color="000001"/>
               <w:left w:val="single" w:sz="2" w:space="0" w:color="000001"/>
@@ -1621,7 +1593,7 @@
             </w:tcBorders>
             <w:shd w:fill="4F81BD" w:val="clear"/>
             <w:tcMar>
-              <w:left w:w="51" w:type="dxa"/>
+              <w:left w:w="39" w:type="dxa"/>
             </w:tcMar>
           </w:tcPr>
           <w:p>
@@ -1645,7 +1617,7 @@
         </w:tc>
         <w:tc>
           <w:tcPr>
-            <w:tcW w:w="3215" w:type="dxa"/>
+            <w:tcW w:w="3222" w:type="dxa"/>
             <w:tcBorders>
               <w:top w:val="single" w:sz="2" w:space="0" w:color="000001"/>
               <w:left w:val="single" w:sz="2" w:space="0" w:color="000001"/>
@@ -1656,7 +1628,7 @@
             </w:tcBorders>
             <w:shd w:fill="4F81BD" w:val="clear"/>
             <w:tcMar>
-              <w:left w:w="51" w:type="dxa"/>
+              <w:left w:w="39" w:type="dxa"/>
             </w:tcMar>
           </w:tcPr>
           <w:p>
@@ -1696,7 +1668,7 @@
             </w:tcBorders>
             <w:shd w:fill="FFFFFF" w:val="clear"/>
             <w:tcMar>
-              <w:left w:w="51" w:type="dxa"/>
+              <w:left w:w="39" w:type="dxa"/>
             </w:tcMar>
           </w:tcPr>
           <w:p>
@@ -1716,7 +1688,7 @@
         </w:tc>
         <w:tc>
           <w:tcPr>
-            <w:tcW w:w="3211" w:type="dxa"/>
+            <w:tcW w:w="3204" w:type="dxa"/>
             <w:tcBorders>
               <w:top w:val="nil"/>
               <w:left w:val="single" w:sz="2" w:space="0" w:color="000001"/>
@@ -1727,7 +1699,7 @@
             </w:tcBorders>
             <w:shd w:fill="FFFFFF" w:val="clear"/>
             <w:tcMar>
-              <w:left w:w="51" w:type="dxa"/>
+              <w:left w:w="39" w:type="dxa"/>
             </w:tcMar>
           </w:tcPr>
           <w:p>
@@ -1747,7 +1719,7 @@
         </w:tc>
         <w:tc>
           <w:tcPr>
-            <w:tcW w:w="3215" w:type="dxa"/>
+            <w:tcW w:w="3222" w:type="dxa"/>
             <w:tcBorders>
               <w:top w:val="nil"/>
               <w:left w:val="single" w:sz="2" w:space="0" w:color="000001"/>
@@ -1758,7 +1730,7 @@
             </w:tcBorders>
             <w:shd w:fill="FFFFFF" w:val="clear"/>
             <w:tcMar>
-              <w:left w:w="51" w:type="dxa"/>
+              <w:left w:w="39" w:type="dxa"/>
             </w:tcMar>
           </w:tcPr>
           <w:p>
@@ -1794,7 +1766,7 @@
             </w:tcBorders>
             <w:shd w:fill="FFFFFF" w:val="clear"/>
             <w:tcMar>
-              <w:left w:w="51" w:type="dxa"/>
+              <w:left w:w="39" w:type="dxa"/>
             </w:tcMar>
           </w:tcPr>
           <w:p>
@@ -1814,7 +1786,7 @@
         </w:tc>
         <w:tc>
           <w:tcPr>
-            <w:tcW w:w="3211" w:type="dxa"/>
+            <w:tcW w:w="3204" w:type="dxa"/>
             <w:tcBorders>
               <w:top w:val="nil"/>
               <w:left w:val="single" w:sz="2" w:space="0" w:color="000001"/>
@@ -1825,7 +1797,7 @@
             </w:tcBorders>
             <w:shd w:fill="FFFFFF" w:val="clear"/>
             <w:tcMar>
-              <w:left w:w="51" w:type="dxa"/>
+              <w:left w:w="39" w:type="dxa"/>
             </w:tcMar>
           </w:tcPr>
           <w:p>
@@ -1845,7 +1817,7 @@
         </w:tc>
         <w:tc>
           <w:tcPr>
-            <w:tcW w:w="3215" w:type="dxa"/>
+            <w:tcW w:w="3222" w:type="dxa"/>
             <w:tcBorders>
               <w:top w:val="nil"/>
               <w:left w:val="single" w:sz="2" w:space="0" w:color="000001"/>
@@ -1856,7 +1828,7 @@
             </w:tcBorders>
             <w:shd w:fill="FFFFFF" w:val="clear"/>
             <w:tcMar>
-              <w:left w:w="51" w:type="dxa"/>
+              <w:left w:w="39" w:type="dxa"/>
             </w:tcMar>
           </w:tcPr>
           <w:p>
@@ -1892,7 +1864,7 @@
             </w:tcBorders>
             <w:shd w:fill="FFFFFF" w:val="clear"/>
             <w:tcMar>
-              <w:left w:w="51" w:type="dxa"/>
+              <w:left w:w="39" w:type="dxa"/>
             </w:tcMar>
           </w:tcPr>
           <w:p>
@@ -1912,7 +1884,7 @@
         </w:tc>
         <w:tc>
           <w:tcPr>
-            <w:tcW w:w="3211" w:type="dxa"/>
+            <w:tcW w:w="3204" w:type="dxa"/>
             <w:tcBorders>
               <w:top w:val="nil"/>
               <w:left w:val="single" w:sz="2" w:space="0" w:color="000001"/>
@@ -1923,7 +1895,7 @@
             </w:tcBorders>
             <w:shd w:fill="FFFFFF" w:val="clear"/>
             <w:tcMar>
-              <w:left w:w="51" w:type="dxa"/>
+              <w:left w:w="39" w:type="dxa"/>
             </w:tcMar>
           </w:tcPr>
           <w:p>
@@ -1943,7 +1915,7 @@
         </w:tc>
         <w:tc>
           <w:tcPr>
-            <w:tcW w:w="3215" w:type="dxa"/>
+            <w:tcW w:w="3222" w:type="dxa"/>
             <w:tcBorders>
               <w:top w:val="nil"/>
               <w:left w:val="single" w:sz="2" w:space="0" w:color="000001"/>
@@ -1954,7 +1926,7 @@
             </w:tcBorders>
             <w:shd w:fill="FFFFFF" w:val="clear"/>
             <w:tcMar>
-              <w:left w:w="51" w:type="dxa"/>
+              <w:left w:w="39" w:type="dxa"/>
             </w:tcMar>
           </w:tcPr>
           <w:p>
@@ -1990,7 +1962,7 @@
             </w:tcBorders>
             <w:shd w:fill="FFFFFF" w:val="clear"/>
             <w:tcMar>
-              <w:left w:w="51" w:type="dxa"/>
+              <w:left w:w="39" w:type="dxa"/>
             </w:tcMar>
           </w:tcPr>
           <w:p>
@@ -2010,7 +1982,7 @@
         </w:tc>
         <w:tc>
           <w:tcPr>
-            <w:tcW w:w="3211" w:type="dxa"/>
+            <w:tcW w:w="3204" w:type="dxa"/>
             <w:tcBorders>
               <w:top w:val="nil"/>
               <w:left w:val="single" w:sz="2" w:space="0" w:color="000001"/>
@@ -2021,7 +1993,7 @@
             </w:tcBorders>
             <w:shd w:fill="FFFFFF" w:val="clear"/>
             <w:tcMar>
-              <w:left w:w="51" w:type="dxa"/>
+              <w:left w:w="39" w:type="dxa"/>
             </w:tcMar>
           </w:tcPr>
           <w:p>
@@ -2041,7 +2013,7 @@
         </w:tc>
         <w:tc>
           <w:tcPr>
-            <w:tcW w:w="3215" w:type="dxa"/>
+            <w:tcW w:w="3222" w:type="dxa"/>
             <w:tcBorders>
               <w:top w:val="nil"/>
               <w:left w:val="single" w:sz="2" w:space="0" w:color="000001"/>
@@ -2052,7 +2024,7 @@
             </w:tcBorders>
             <w:shd w:fill="FFFFFF" w:val="clear"/>
             <w:tcMar>
-              <w:left w:w="51" w:type="dxa"/>
+              <w:left w:w="39" w:type="dxa"/>
             </w:tcMar>
           </w:tcPr>
           <w:p>
@@ -2094,13 +2066,13 @@
         <w:fldChar w:fldCharType="begin"/>
       </w:r>
       <w:r>
-        <w:instrText> SEQ "Tablica" \*Arabic </w:instrText>
+        <w:instrText> SEQ """""Tablica""""" \*Arabic </w:instrText>
       </w:r>
       <w:r>
         <w:fldChar w:fldCharType="separate"/>
       </w:r>
       <w:r>
-        <w:t>2</w:t>
+        <w:t>0</w:t>
       </w:r>
       <w:r>
         <w:fldChar w:fldCharType="end"/>
@@ -2177,7 +2149,7 @@
                     </pic:cNvPicPr>
                   </pic:nvPicPr>
                   <pic:blipFill>
-                    <a:blip r:embed="rId6"/>
+                    <a:blip r:embed="rId5"/>
                     <a:stretch>
                       <a:fillRect/>
                     </a:stretch>
@@ -2225,13 +2197,13 @@
                     <w:fldChar w:fldCharType="begin"/>
                   </w:r>
                   <w:r>
-                    <w:instrText> SEQ "Tablica" \*Arabic </w:instrText>
+                    <w:instrText> SEQ """""Tablica""""" \*Arabic </w:instrText>
                   </w:r>
                   <w:r>
                     <w:fldChar w:fldCharType="separate"/>
                   </w:r>
                   <w:r>
-                    <w:t>3</w:t>
+                    <w:t>0</w:t>
                   </w:r>
                   <w:r>
                     <w:fldChar w:fldCharType="end"/>
@@ -2352,71 +2324,60 @@
     </w:p>
     <w:p>
       <w:pPr>
-        <w:pStyle w:val="Normal"/>
-        <w:widowControl/>
-        <w:suppressAutoHyphens w:val="false"/>
-        <w:spacing w:lineRule="auto" w:line="360"/>
-        <w:jc w:val="both"/>
-        <w:rPr>
-          <w:rFonts w:cs="Times New Roman" w:ascii="Times New Roman" w:hAnsi="Times New Roman"/>
-        </w:rPr>
-      </w:pPr>
-      <w:r>
-        <w:rPr>
-          <w:rFonts w:cs="Times New Roman" w:ascii="Times New Roman" w:hAnsi="Times New Roman"/>
-        </w:rPr>
-        <w:tab/>
-        <w:t>Na sljedećoj slici prikazan je backlog od Sprinta 1, gdje se vidi deteljnije koji se taskovi moraju napraviti za određeni item u sprintu te tko je dobrovoljac za svaki od taskova. Za svaki od taskova predviđen je vremenski napor za implementaciju. Dogovor je bio da će se vremenski napor prikazivati i bilježiti u satima. Pokraj predviđenog vremena navedeni su datumi od početka do kraja sprinta kako bi se vodila evidencija o napretku sprinta.</w:t>
-      </w:r>
-    </w:p>
-    <w:p>
-      <w:pPr>
-        <w:pStyle w:val="Normal"/>
-        <w:widowControl/>
-        <w:suppressAutoHyphens w:val="false"/>
-        <w:rPr>
-          <w:rFonts w:cs="Times New Roman" w:ascii="Times New Roman" w:hAnsi="Times New Roman"/>
-        </w:rPr>
-      </w:pPr>
-      <w:r>
-        <w:rPr>
-          <w:rFonts w:cs="Times New Roman" w:ascii="Times New Roman" w:hAnsi="Times New Roman"/>
-        </w:rPr>
-      </w:r>
-    </w:p>
-    <w:p>
-      <w:pPr>
         <w:sectPr>
-          <w:footerReference w:type="default" r:id="rId8"/>
+          <w:footerReference w:type="default" r:id="rId6"/>
           <w:type w:val="nextPage"/>
           <w:pgSz w:w="11906" w:h="16838"/>
-          <w:pgMar w:left="1134" w:right="1134" w:header="0" w:top="1134" w:footer="0" w:bottom="1134" w:gutter="0"/>
+          <w:pgMar w:left="1440" w:right="1440" w:header="0" w:top="1440" w:footer="708" w:bottom="1440" w:gutter="0"/>
           <w:pgNumType w:fmt="decimal"/>
           <w:formProt w:val="false"/>
           <w:textDirection w:val="lrTb"/>
-          <w:docGrid w:type="default" w:linePitch="326" w:charSpace="4294961151"/>
+          <w:docGrid w:type="default" w:linePitch="240" w:charSpace="4294961151"/>
         </w:sectPr>
         <w:pStyle w:val="Normal"/>
         <w:widowControl/>
         <w:suppressAutoHyphens w:val="false"/>
-        <w:rPr>
-          <w:rFonts w:cs="Times New Roman" w:ascii="Times New Roman" w:hAnsi="Times New Roman"/>
-        </w:rPr>
-      </w:pPr>
-      <w:r>
-        <w:rPr>
-          <w:rFonts w:cs="Times New Roman" w:ascii="Times New Roman" w:hAnsi="Times New Roman"/>
-        </w:rPr>
+        <w:spacing w:lineRule="auto" w:line="360"/>
+        <w:jc w:val="both"/>
+        <w:rPr>
+          <w:rFonts w:cs="Times New Roman" w:ascii="Times New Roman" w:hAnsi="Times New Roman"/>
+        </w:rPr>
+      </w:pPr>
+      <w:r>
+        <w:rPr>
+          <w:rFonts w:cs="Times New Roman" w:ascii="Times New Roman" w:hAnsi="Times New Roman"/>
+        </w:rPr>
+        <w:tab/>
+        <w:t>Na sljedećoj slici prikazan je backlog od Sprinta 1, gdje se vidi deteljnije koji se taskovi moraju napraviti za određeni item u sprintu te tko je dobrovoljac za svaki od taskova. Za svaki od taskova predviđen je vremenski napor za implementaciju. Dogovor je bio da će se vremenski napor prikazivati i bilježiti u satima. Pokraj predviđenog vremena navedeni su datumi od početka do kraja sprinta kako bi se vodila evidencija o napretku sprinta.</w:t>
+      </w:r>
+    </w:p>
+    <w:p>
+      <w:pPr>
+        <w:pStyle w:val="Normal"/>
+        <w:widowControl/>
+        <w:suppressAutoHyphens w:val="false"/>
+        <w:spacing w:lineRule="auto" w:line="360"/>
+        <w:jc w:val="both"/>
+        <w:rPr>
+          <w:rFonts w:cs="Times New Roman" w:ascii="Times New Roman" w:hAnsi="Times New Roman"/>
+        </w:rPr>
+      </w:pPr>
+      <w:r>
+        <w:rPr>
+          <w:rFonts w:cs="Times New Roman" w:ascii="Times New Roman" w:hAnsi="Times New Roman"/>
+        </w:rPr>
+        <w:tab/>
+        <w:t>Može se vidjeti da Sprint 1 ima dva itema za napraviti, a to su izrada profila i izmejan profila. Svaki od tih itema ima neke taskove koji detaljnije opisuju na koji način treba implementirati određeni item gdje se za svki task određuje doborovoljac i void evidencija o napretku. Tako vidimo da za item Izrada profila, imamo 12 taskova, a za item Izmjena profila 3 taska.</w:t>
         <w:drawing>
           <wp:anchor behindDoc="0" distT="0" distB="0" distL="114300" distR="114300" simplePos="0" locked="0" layoutInCell="1" allowOverlap="1" relativeHeight="2">
             <wp:simplePos x="0" y="0"/>
             <wp:positionH relativeFrom="column">
-              <wp:posOffset>-417830</wp:posOffset>
+              <wp:posOffset>-1809115</wp:posOffset>
             </wp:positionH>
             <wp:positionV relativeFrom="paragraph">
               <wp:posOffset>631825</wp:posOffset>
             </wp:positionV>
-            <wp:extent cx="14484985" cy="5297170"/>
+            <wp:extent cx="7560310" cy="2893695"/>
             <wp:effectExtent l="0" t="0" r="0" b="0"/>
             <wp:wrapTopAndBottom/>
             <wp:docPr id="2" name="Picture" descr="sprint1backlog.PNG"/>
@@ -2441,7 +2402,7 @@
                   <pic:spPr bwMode="auto">
                     <a:xfrm>
                       <a:off x="0" y="0"/>
-                      <a:ext cx="14484985" cy="5297170"/>
+                      <a:ext cx="7560310" cy="2893695"/>
                     </a:xfrm>
                     <a:prstGeom prst="rect">
                       <a:avLst/>
@@ -2476,25 +2437,6 @@
         <w:rPr>
           <w:rFonts w:cs="Times New Roman" w:ascii="Times New Roman" w:hAnsi="Times New Roman"/>
         </w:rPr>
-        <w:tab/>
-        <w:t>Može se vidjeti da Sprint 1 ima dva itema za napraviti, a to su izrada profila i izmejan profila. Svaki od tih itema ima neke taskove koji detaljnije opisuju na koji način treba implementirati određeni item gdje se za svki task određuje doborovoljac i void evidencija o napretku. Tako vidimo da za item Izrada profila, imamo 12 taskova, a za item Izmjena profila 3 taska.</w:t>
-      </w:r>
-    </w:p>
-    <w:p>
-      <w:pPr>
-        <w:pStyle w:val="Normal"/>
-        <w:widowControl/>
-        <w:suppressAutoHyphens w:val="false"/>
-        <w:spacing w:lineRule="auto" w:line="360"/>
-        <w:jc w:val="both"/>
-        <w:rPr>
-          <w:rFonts w:cs="Times New Roman" w:ascii="Times New Roman" w:hAnsi="Times New Roman"/>
-        </w:rPr>
-      </w:pPr>
-      <w:r>
-        <w:rPr>
-          <w:rFonts w:cs="Times New Roman" w:ascii="Times New Roman" w:hAnsi="Times New Roman"/>
-        </w:rPr>
       </w:r>
     </w:p>
     <w:p>
@@ -2566,6 +2508,250 @@
             <wp:cNvGraphicFramePr/>
             <a:graphic xmlns:a="http://schemas.openxmlformats.org/drawingml/2006/main">
               <a:graphicData uri="http://schemas.openxmlformats.org/drawingml/2006/chart">
+                <c:chart xmlns:c="http://schemas.openxmlformats.org/drawingml/2006/chart" xmlns:r="http://schemas.openxmlformats.org/officeDocument/2006/relationships" r:id="rId8"/>
+              </a:graphicData>
+            </a:graphic>
+          </wp:inline>
+        </w:drawing>
+      </w:r>
+    </w:p>
+    <w:p>
+      <w:pPr>
+        <w:pStyle w:val="Caption1"/>
+        <w:jc w:val="center"/>
+        <w:rPr>
+          <w:rFonts w:cs="Times New Roman" w:ascii="Times New Roman" w:hAnsi="Times New Roman"/>
+        </w:rPr>
+      </w:pPr>
+      <w:r>
+        <w:rPr>
+          <w:rFonts w:cs="Times New Roman" w:ascii="Times New Roman" w:hAnsi="Times New Roman"/>
+        </w:rPr>
+        <w:t xml:space="preserve">Graf </w:t>
+      </w:r>
+      <w:r>
+        <w:rPr>
+          <w:rFonts w:cs="Times New Roman" w:ascii="Times New Roman" w:hAnsi="Times New Roman"/>
+        </w:rPr>
+        <w:fldChar w:fldCharType="begin"/>
+      </w:r>
+      <w:r>
+        <w:instrText> SEQ """""Graf""""" \*Arabic </w:instrText>
+      </w:r>
+      <w:r>
+        <w:fldChar w:fldCharType="separate"/>
+      </w:r>
+      <w:r>
+        <w:t>0</w:t>
+      </w:r>
+      <w:r>
+        <w:fldChar w:fldCharType="end"/>
+      </w:r>
+      <w:r>
+        <w:rPr>
+          <w:rFonts w:cs="Times New Roman" w:ascii="Times New Roman" w:hAnsi="Times New Roman"/>
+        </w:rPr>
+        <w:t>: Burndown chart</w:t>
+      </w:r>
+    </w:p>
+    <w:p>
+      <w:pPr>
+        <w:pStyle w:val="Normal"/>
+        <w:widowControl/>
+        <w:suppressAutoHyphens w:val="false"/>
+        <w:spacing w:lineRule="auto" w:line="360"/>
+        <w:jc w:val="both"/>
+        <w:rPr>
+          <w:rFonts w:cs="Times New Roman" w:ascii="Times New Roman" w:hAnsi="Times New Roman"/>
+        </w:rPr>
+      </w:pPr>
+      <w:r>
+        <w:rPr>
+          <w:rFonts w:cs="Times New Roman" w:ascii="Times New Roman" w:hAnsi="Times New Roman"/>
+        </w:rPr>
+      </w:r>
+    </w:p>
+    <w:p>
+      <w:pPr>
+        <w:pStyle w:val="Normal"/>
+        <w:widowControl/>
+        <w:suppressAutoHyphens w:val="false"/>
+        <w:spacing w:lineRule="auto" w:line="360"/>
+        <w:jc w:val="both"/>
+        <w:rPr>
+          <w:rFonts w:cs="Times New Roman" w:ascii="Times New Roman" w:hAnsi="Times New Roman"/>
+        </w:rPr>
+      </w:pPr>
+      <w:r>
+        <w:rPr>
+          <w:rFonts w:cs="Times New Roman" w:ascii="Times New Roman" w:hAnsi="Times New Roman"/>
+        </w:rPr>
+        <w:tab/>
+        <w:t xml:space="preserve">Sprint 1 završio je jedan dan ranije nego je to bilo predviđeno. To je dobro za samu izradu, ali nam govori da nismo dobro planirali vrijeme. Kako se vidi na grafu, tijek sprinta je bio ispod idealnog odnosno, taskovi su bili izrađeni prije nego bi to bilo idealno što nam opet govori da je vrijeme krivo planirano. Pred kraj samog sprinta shvatili smo da nam na dijelovima kod nije modularan te smo to odlučili popraviti u sljedećem sprintu. Također smo uočili da na određenom dijelu nije bilo aktivnosti odnosno nije se radilo na sprintu, što nam govori da se radilo kontinuirano sprint bio završio puno prije. Na temelju toga zaključujemo da smo mogli staviti više taskova odnosno itema u sprint i bolje planirati vrijeme izrade svakog taska ili sami sprint treba trajati kraće što je opet posljedica loše procjene vremena. </w:t>
+      </w:r>
+    </w:p>
+    <w:p>
+      <w:pPr>
+        <w:pStyle w:val="Normal"/>
+        <w:widowControl/>
+        <w:suppressAutoHyphens w:val="false"/>
+        <w:spacing w:lineRule="auto" w:line="360"/>
+        <w:jc w:val="both"/>
+        <w:rPr/>
+      </w:pPr>
+      <w:r>
+        <w:rPr/>
+      </w:r>
+    </w:p>
+    <w:p>
+      <w:pPr>
+        <w:pStyle w:val="Normal"/>
+        <w:widowControl/>
+        <w:suppressAutoHyphens w:val="false"/>
+        <w:spacing w:lineRule="auto" w:line="360"/>
+        <w:jc w:val="both"/>
+        <w:rPr/>
+      </w:pPr>
+      <w:r>
+        <w:rPr/>
+      </w:r>
+    </w:p>
+    <w:p>
+      <w:pPr>
+        <w:pStyle w:val="Heading1"/>
+        <w:jc w:val="center"/>
+        <w:rPr>
+          <w:rFonts w:cs="Times New Roman" w:ascii="Times New Roman" w:hAnsi="Times New Roman"/>
+        </w:rPr>
+      </w:pPr>
+      <w:r>
+        <w:rPr>
+          <w:rFonts w:cs="Times New Roman" w:ascii="Times New Roman" w:hAnsi="Times New Roman"/>
+        </w:rPr>
+        <w:t>4. Sprint 2</w:t>
+      </w:r>
+    </w:p>
+    <w:p>
+      <w:pPr>
+        <w:pStyle w:val="Normal"/>
+        <w:rPr/>
+      </w:pPr>
+      <w:r>
+        <w:rPr/>
+      </w:r>
+    </w:p>
+    <w:p>
+      <w:pPr>
+        <w:pStyle w:val="Normal"/>
+        <w:rPr>
+          <w:rFonts w:cs="Times New Roman" w:ascii="Times New Roman" w:hAnsi="Times New Roman"/>
+        </w:rPr>
+      </w:pPr>
+      <w:r>
+        <w:rPr>
+          <w:rFonts w:cs="Times New Roman" w:ascii="Times New Roman" w:hAnsi="Times New Roman"/>
+        </w:rPr>
+        <w:tab/>
+        <w:t>Kao što se može vidjeti na tablici ispod, u Sprintu 2 nam mi je bio zadatak implementirati kreiranje i brisanje grupa. Oba item-a se sastoje od nekih task-ova, gdje za item kreiranje grupe imamo 9 task-ova, a za brisanje grupe 3 task-a.</w:t>
+      </w:r>
+    </w:p>
+    <w:p>
+      <w:pPr>
+        <w:pStyle w:val="Normal"/>
+        <w:rPr/>
+      </w:pPr>
+      <w:r>
+        <w:rPr/>
+      </w:r>
+    </w:p>
+    <w:p>
+      <w:pPr>
+        <w:pStyle w:val="Normal"/>
+        <w:rPr/>
+      </w:pPr>
+      <w:r>
+        <w:rPr/>
+      </w:r>
+    </w:p>
+    <w:p>
+      <w:pPr>
+        <w:pStyle w:val="Normal"/>
+        <w:rPr>
+          <w:rFonts w:cs="Times New Roman" w:ascii="Times New Roman" w:hAnsi="Times New Roman"/>
+        </w:rPr>
+      </w:pPr>
+      <w:r>
+        <w:rPr>
+          <w:rFonts w:cs="Times New Roman" w:ascii="Times New Roman" w:hAnsi="Times New Roman"/>
+        </w:rPr>
+        <w:t>Tablica</w:t>
+      </w:r>
+    </w:p>
+    <w:p>
+      <w:pPr>
+        <w:pStyle w:val="Normal"/>
+        <w:rPr/>
+      </w:pPr>
+      <w:r>
+        <w:rPr/>
+      </w:r>
+    </w:p>
+    <w:p>
+      <w:pPr>
+        <w:pStyle w:val="Normal"/>
+        <w:rPr/>
+      </w:pPr>
+      <w:r>
+        <w:rPr/>
+      </w:r>
+    </w:p>
+    <w:p>
+      <w:pPr>
+        <w:pStyle w:val="Normal"/>
+        <w:rPr>
+          <w:rFonts w:cs="Times New Roman" w:ascii="Times New Roman" w:hAnsi="Times New Roman"/>
+        </w:rPr>
+      </w:pPr>
+      <w:r>
+        <w:rPr>
+          <w:rFonts w:cs="Times New Roman" w:ascii="Times New Roman" w:hAnsi="Times New Roman"/>
+        </w:rPr>
+        <w:t>Sprint 2 je započeo vrlo dobro, kao što se vidi na grafu ispod. U jednom trenutku nije se radilo na projektu odnosno Sprintu pa je tako linija koja pokazuje naš napredak po danima ostala na istome mjestu. Zbog toga je ostatak Sprinta iznad idealne crte, ali na kraju je Sprint ipak završen na vrijeme. Ovaj Sprint je bio dobro procijenjen jer su u razmatranje uključeni oni dani u kojima se nije moglo raditi na Sprintu te je vrijeme potrebno za izradu određenih task-ova dobro procijenjeno.  To je rezultiralo tome da Sprint završi u planirano vrijeme. Iako je ovaj Sprint dobro planiran ima prostora da se planiranje za sljedeće Sprinteve popravi i to na način da se na grafu u konačnici ne pojavljuje linija koja pokazuje da se nije radilo na Sprintu.</w:t>
+      </w:r>
+    </w:p>
+    <w:p>
+      <w:pPr>
+        <w:pStyle w:val="Normal"/>
+        <w:rPr/>
+      </w:pPr>
+      <w:r>
+        <w:rPr/>
+      </w:r>
+    </w:p>
+    <w:p>
+      <w:pPr>
+        <w:pStyle w:val="Normal"/>
+        <w:rPr/>
+      </w:pPr>
+      <w:r>
+        <w:rPr/>
+      </w:r>
+    </w:p>
+    <w:p>
+      <w:pPr>
+        <w:pStyle w:val="Normal"/>
+        <w:rPr/>
+      </w:pPr>
+      <w:r>
+        <w:rPr/>
+        <w:drawing>
+          <wp:inline distT="0" distB="0" distL="0" distR="0">
+            <wp:extent cx="7559675" cy="3526790"/>
+            <wp:effectExtent l="0" t="0" r="0" b="0"/>
+            <wp:docPr id="2" name=""/>
+            <wp:cNvGraphicFramePr/>
+            <a:graphic xmlns:a="http://schemas.openxmlformats.org/drawingml/2006/main">
+              <a:graphicData uri="http://schemas.openxmlformats.org/drawingml/2006/chart">
                 <c:chart xmlns:c="http://schemas.openxmlformats.org/drawingml/2006/chart" xmlns:r="http://schemas.openxmlformats.org/officeDocument/2006/relationships" r:id="rId9"/>
               </a:graphicData>
             </a:graphic>
@@ -2575,99 +2761,25 @@
     </w:p>
     <w:p>
       <w:pPr>
-        <w:pStyle w:val="Caption1"/>
-        <w:jc w:val="center"/>
-        <w:rPr>
-          <w:rFonts w:cs="Times New Roman" w:ascii="Times New Roman" w:hAnsi="Times New Roman"/>
-        </w:rPr>
-      </w:pPr>
-      <w:r>
-        <w:rPr>
-          <w:rFonts w:cs="Times New Roman" w:ascii="Times New Roman" w:hAnsi="Times New Roman"/>
-        </w:rPr>
-        <w:t xml:space="preserve">Graf </w:t>
-      </w:r>
-      <w:r>
-        <w:rPr>
-          <w:rFonts w:cs="Times New Roman" w:ascii="Times New Roman" w:hAnsi="Times New Roman"/>
-        </w:rPr>
-        <w:fldChar w:fldCharType="begin"/>
-      </w:r>
-      <w:r>
-        <w:instrText> SEQ "Graf" \*Arabic </w:instrText>
-      </w:r>
-      <w:r>
-        <w:fldChar w:fldCharType="separate"/>
-      </w:r>
-      <w:r>
-        <w:t>4</w:t>
-      </w:r>
-      <w:r>
-        <w:fldChar w:fldCharType="end"/>
-      </w:r>
-      <w:r>
-        <w:rPr>
-          <w:rFonts w:cs="Times New Roman" w:ascii="Times New Roman" w:hAnsi="Times New Roman"/>
-        </w:rPr>
-        <w:t>: Burndown chart</w:t>
-      </w:r>
-    </w:p>
-    <w:p>
-      <w:pPr>
-        <w:pStyle w:val="Normal"/>
-        <w:widowControl/>
-        <w:suppressAutoHyphens w:val="false"/>
-        <w:spacing w:lineRule="auto" w:line="360"/>
-        <w:jc w:val="both"/>
-        <w:rPr>
-          <w:rFonts w:cs="Times New Roman" w:ascii="Times New Roman" w:hAnsi="Times New Roman"/>
-        </w:rPr>
-      </w:pPr>
-      <w:r>
-        <w:rPr>
-          <w:rFonts w:cs="Times New Roman" w:ascii="Times New Roman" w:hAnsi="Times New Roman"/>
-        </w:rPr>
-      </w:r>
-    </w:p>
-    <w:p>
-      <w:pPr>
-        <w:pStyle w:val="Normal"/>
-        <w:widowControl/>
-        <w:suppressAutoHyphens w:val="false"/>
-        <w:spacing w:lineRule="auto" w:line="360"/>
-        <w:jc w:val="both"/>
-        <w:rPr>
-          <w:rFonts w:cs="Times New Roman" w:ascii="Times New Roman" w:hAnsi="Times New Roman"/>
-        </w:rPr>
-      </w:pPr>
-      <w:r>
-        <w:rPr>
-          <w:rFonts w:cs="Times New Roman" w:ascii="Times New Roman" w:hAnsi="Times New Roman"/>
-        </w:rPr>
-        <w:tab/>
-        <w:t xml:space="preserve">Sprint 1 završio je jedan dan ranije nego je to bilo predviđeno. To je dobro za samu izradu, ali nam govori da nismo dobro planirali vrijeme. Kako se vidi na grafu, tijek sprinta je bio ispod idealnog odnosno, taskovi su bili izrađeni prije nego bi to bilo idealno što nam opet govori da je vrijeme krivo planirano. Pred kraj samog sprinta shvatili smo da nam na dijelovima kod nije modularan te smo to odlučili popraviti u sljedećem sprintu. Također smo uočili da na određenom dijelu nije bilo aktivnosti odnosno nije se radilo na sprintu, što nam govori da se radilo kontinuirano sprint bio završio puno prije. Na temelju toga zaključujemo da smo mogli staviti više taskova odnosno itema u sprint i bolje planirati vrijeme izrade svakog taska ili sami sprint treba trajati kraće što je opet posljedica loše procjene vremena. </w:t>
-      </w:r>
-    </w:p>
-    <w:p>
-      <w:pPr>
-        <w:pStyle w:val="Normal"/>
-        <w:widowControl/>
-        <w:suppressAutoHyphens w:val="false"/>
-        <w:spacing w:lineRule="auto" w:line="360"/>
-        <w:jc w:val="both"/>
-        <w:rPr/>
-      </w:pPr>
-      <w:r>
-        <w:rPr/>
-      </w:r>
-    </w:p>
-    <w:p>
-      <w:pPr>
-        <w:pStyle w:val="Normal"/>
-        <w:widowControl/>
-        <w:suppressAutoHyphens w:val="false"/>
-        <w:spacing w:lineRule="auto" w:line="360"/>
-        <w:jc w:val="both"/>
+        <w:pStyle w:val="Normal"/>
+        <w:rPr/>
+      </w:pPr>
+      <w:r>
+        <w:rPr/>
+      </w:r>
+    </w:p>
+    <w:p>
+      <w:pPr>
+        <w:pStyle w:val="Normal"/>
+        <w:rPr/>
+      </w:pPr>
+      <w:r>
+        <w:rPr/>
+      </w:r>
+    </w:p>
+    <w:p>
+      <w:pPr>
+        <w:pStyle w:val="Normal"/>
         <w:rPr/>
       </w:pPr>
       <w:r>
@@ -2686,112 +2798,126 @@
         <w:rPr>
           <w:rFonts w:cs="Times New Roman" w:ascii="Times New Roman" w:hAnsi="Times New Roman"/>
         </w:rPr>
-        <w:t xml:space="preserve">4. </w:t>
-      </w:r>
-      <w:r>
-        <w:rPr>
-          <w:rFonts w:cs="Times New Roman" w:ascii="Times New Roman" w:hAnsi="Times New Roman"/>
-        </w:rPr>
-        <w:t>Sprint 2</w:t>
-      </w:r>
-    </w:p>
-    <w:p>
-      <w:pPr>
-        <w:pStyle w:val="Normal"/>
-        <w:rPr/>
-      </w:pPr>
-      <w:r>
-        <w:rPr/>
-      </w:r>
-    </w:p>
-    <w:p>
-      <w:pPr>
-        <w:pStyle w:val="Normal"/>
-        <w:rPr>
-          <w:rFonts w:cs="Times New Roman" w:ascii="Times New Roman" w:hAnsi="Times New Roman"/>
-        </w:rPr>
-      </w:pPr>
-      <w:r>
-        <w:rPr>
-          <w:rFonts w:cs="Times New Roman" w:ascii="Times New Roman" w:hAnsi="Times New Roman"/>
+        <w:t>5. Sprint 3</w:t>
+      </w:r>
+    </w:p>
+    <w:p>
+      <w:pPr>
+        <w:pStyle w:val="Heading1"/>
+        <w:jc w:val="left"/>
+        <w:rPr>
+          <w:sz w:val="24"/>
+          <w:szCs w:val="24"/>
+        </w:rPr>
+      </w:pPr>
+      <w:r>
+        <w:rPr>
+          <w:sz w:val="24"/>
+          <w:szCs w:val="24"/>
+        </w:rPr>
+      </w:r>
+    </w:p>
+    <w:p>
+      <w:pPr>
+        <w:pStyle w:val="Heading1"/>
+        <w:jc w:val="left"/>
+        <w:rPr>
+          <w:rFonts w:cs="Times New Roman" w:ascii="Times New Roman" w:hAnsi="Times New Roman"/>
+          <w:b w:val="false"/>
+          <w:bCs w:val="false"/>
+          <w:sz w:val="24"/>
+          <w:szCs w:val="24"/>
+        </w:rPr>
+      </w:pPr>
+      <w:r>
+        <w:rPr>
+          <w:rFonts w:cs="Times New Roman" w:ascii="Times New Roman" w:hAnsi="Times New Roman"/>
+          <w:b w:val="false"/>
+          <w:bCs w:val="false"/>
+          <w:sz w:val="24"/>
+          <w:szCs w:val="24"/>
         </w:rPr>
         <w:tab/>
-      </w:r>
-      <w:r>
-        <w:rPr>
-          <w:rFonts w:cs="Times New Roman" w:ascii="Times New Roman" w:hAnsi="Times New Roman"/>
-        </w:rPr>
-        <w:t>Kao što se može vidjeti na tablici ispod, u Sprintu 2 nam mi je bio zadatak implementirati kreiranje i brisanje grupa. Oba item-a se sastoje od nekih task-ova, gdje za item kreiranje grupe imamo 9 task-ova, a za brisanje grupe 3 task-a.</w:t>
-      </w:r>
-    </w:p>
-    <w:p>
-      <w:pPr>
-        <w:pStyle w:val="Normal"/>
-        <w:rPr/>
-      </w:pPr>
-      <w:r>
-        <w:rPr/>
-      </w:r>
-    </w:p>
-    <w:p>
-      <w:pPr>
-        <w:pStyle w:val="Normal"/>
-        <w:rPr/>
-      </w:pPr>
-      <w:r>
-        <w:rPr/>
-      </w:r>
-    </w:p>
-    <w:p>
-      <w:pPr>
-        <w:pStyle w:val="Normal"/>
-        <w:rPr>
-          <w:rFonts w:cs="Times New Roman" w:ascii="Times New Roman" w:hAnsi="Times New Roman"/>
-        </w:rPr>
-      </w:pPr>
-      <w:r>
-        <w:rPr>
-          <w:rFonts w:cs="Times New Roman" w:ascii="Times New Roman" w:hAnsi="Times New Roman"/>
-        </w:rPr>
-        <w:t>Tablica</w:t>
-      </w:r>
-    </w:p>
-    <w:p>
-      <w:pPr>
-        <w:pStyle w:val="Normal"/>
-        <w:rPr/>
-      </w:pPr>
-      <w:r>
-        <w:rPr/>
-      </w:r>
-    </w:p>
-    <w:p>
-      <w:pPr>
-        <w:pStyle w:val="Normal"/>
-        <w:rPr/>
-      </w:pPr>
-      <w:r>
-        <w:rPr/>
-      </w:r>
-    </w:p>
-    <w:p>
-      <w:pPr>
-        <w:pStyle w:val="Normal"/>
-        <w:rPr>
-          <w:rFonts w:cs="Times New Roman" w:ascii="Times New Roman" w:hAnsi="Times New Roman"/>
-        </w:rPr>
-      </w:pPr>
-      <w:r>
-        <w:rPr>
-          <w:rFonts w:cs="Times New Roman" w:ascii="Times New Roman" w:hAnsi="Times New Roman"/>
-        </w:rPr>
-        <w:t xml:space="preserve">Sprint 2 je započeo vrlo dobro, kao što se vidi na grafu ispod. U jednom trenutku nije se radilo na projektu odnosno Sprintu pa je tako linija koja pokazuje naš napredak po danima ostala na istome mjestu. Zbog toga je ostatak Sprinta iznad idealne crte, </w:t>
-      </w:r>
-      <w:r>
-        <w:rPr>
-          <w:rFonts w:cs="Times New Roman" w:ascii="Times New Roman" w:hAnsi="Times New Roman"/>
-        </w:rPr>
-        <w:t>ali na kraju je Sprint ipak završen na vrijeme. Ovaj Sprint je bio dobro procijenjen jer su u razmatranje uključeni oni dani u kojima se nije moglo raditi na Sprintu te je vrijeme potrebno za izradu određenih task-ova dobro procijenjeno.  To je rezultiralo tome da Sprint završi u planirano vrijeme. Iako je ovaj Sprint dobro planiran ima prostora da se planiranje za sljedeće Sprinteve popravi i to na način da se na grafu u konačnici ne pojavljuje linija koja pokazuje da se nije radilo na Sprintu.</w:t>
+        <w:t>Unutar Sprinta 3 trebalo je implemenitrati dodavanje ljudi u timove puten NFC-a i putem koda grupe. Početak sprinta počeo je bolje od planiranog vremena za izvršavanje određenih aktivnosti te se do sredine sprinta radilo više manje po planiranom vremenu. Unutar tima smo se dogovorili da ćemo promijeniti implementaciju dodavanja u timove te da će pojedine funkcijonalsti biti izvedene preko websocketa točnije putem pod protokola STOMP. Budući da Android nema vanjske programske knjižice koje implementiraju STOMP protokol, primoreni smo bili sami implementirati navedeni protokol unutar android okruženja te izmijeniti implementaciju webservisa. Implementacija protokola oduzela nam je određenu dozu vremena te se sprint nije završio unutar određenog vremena. Aktivnosti koje su nam ostale su kreiranje korisničkog sučelja za NFC beam aktivnost. Navedena aktivnost je prebačena u posljednji sprint. Sami sprint je patio zbog promjene načina implemntacije komunikacije između članova timova. Posljedica izmjene implementacije vidi se na Burndown dijagarmu.</w:t>
+      </w:r>
+    </w:p>
+    <w:p>
+      <w:pPr>
+        <w:pStyle w:val="Normal"/>
+        <w:rPr/>
+      </w:pPr>
+      <w:r>
+        <w:rPr/>
+        <w:drawing>
+          <wp:anchor behindDoc="0" distT="0" distB="0" distL="0" distR="0" simplePos="0" locked="0" layoutInCell="1" allowOverlap="1" relativeHeight="3">
+            <wp:simplePos x="0" y="0"/>
+            <wp:positionH relativeFrom="column">
+              <wp:posOffset>-720090</wp:posOffset>
+            </wp:positionH>
+            <wp:positionV relativeFrom="paragraph">
+              <wp:posOffset>271145</wp:posOffset>
+            </wp:positionV>
+            <wp:extent cx="7559675" cy="3264535"/>
+            <wp:effectExtent l="0" t="0" r="0" b="0"/>
+            <wp:wrapSquare wrapText="largest"/>
+            <wp:docPr id="3" name="Picture" descr=""/>
+            <wp:cNvGraphicFramePr>
+              <a:graphicFrameLocks xmlns:a="http://schemas.openxmlformats.org/drawingml/2006/main" noChangeAspect="1"/>
+            </wp:cNvGraphicFramePr>
+            <a:graphic xmlns:a="http://schemas.openxmlformats.org/drawingml/2006/main">
+              <a:graphicData uri="http://schemas.openxmlformats.org/drawingml/2006/picture">
+                <pic:pic xmlns:pic="http://schemas.openxmlformats.org/drawingml/2006/picture">
+                  <pic:nvPicPr>
+                    <pic:cNvPr id="3" name="Picture" descr=""/>
+                    <pic:cNvPicPr>
+                      <a:picLocks noChangeAspect="1" noChangeArrowheads="1"/>
+                    </pic:cNvPicPr>
+                  </pic:nvPicPr>
+                  <pic:blipFill>
+                    <a:blip r:embed="rId10"/>
+                    <a:stretch>
+                      <a:fillRect/>
+                    </a:stretch>
+                  </pic:blipFill>
+                  <pic:spPr bwMode="auto">
+                    <a:xfrm>
+                      <a:off x="0" y="0"/>
+                      <a:ext cx="7559675" cy="3264535"/>
+                    </a:xfrm>
+                    <a:prstGeom prst="rect">
+                      <a:avLst/>
+                    </a:prstGeom>
+                    <a:noFill/>
+                    <a:ln w="9525">
+                      <a:noFill/>
+                      <a:miter lim="800000"/>
+                      <a:headEnd/>
+                      <a:tailEnd/>
+                    </a:ln>
+                  </pic:spPr>
+                </pic:pic>
+              </a:graphicData>
+            </a:graphic>
+          </wp:anchor>
+        </w:drawing>
+      </w:r>
+    </w:p>
+    <w:p>
+      <w:pPr>
+        <w:pStyle w:val="Normal"/>
+        <w:rPr/>
+      </w:pPr>
+      <w:r>
+        <w:rPr/>
+      </w:r>
+    </w:p>
+    <w:p>
+      <w:pPr>
+        <w:pStyle w:val="Normal"/>
+        <w:rPr/>
+      </w:pPr>
+      <w:r>
+        <w:rPr/>
       </w:r>
     </w:p>
     <w:p>
@@ -2821,21 +2947,57 @@
         <w:rPr/>
         <w:drawing>
           <wp:inline distT="0" distB="0" distL="0" distR="0">
-            <wp:extent cx="7559675" cy="3526790"/>
+            <wp:extent cx="6284595" cy="2487295"/>
             <wp:effectExtent l="0" t="0" r="0" b="0"/>
-            <wp:docPr id="2" name="Object1"/>
+            <wp:docPr id="3" name=""/>
             <wp:cNvGraphicFramePr/>
             <a:graphic xmlns:a="http://schemas.openxmlformats.org/drawingml/2006/main">
               <a:graphicData uri="http://schemas.openxmlformats.org/drawingml/2006/chart">
-                <c:chart xmlns:c="http://schemas.openxmlformats.org/drawingml/2006/chart" xmlns:r="http://schemas.openxmlformats.org/officeDocument/2006/relationships" r:id="rId10"/>
+                <c:chart xmlns:c="http://schemas.openxmlformats.org/drawingml/2006/chart" xmlns:r="http://schemas.openxmlformats.org/officeDocument/2006/relationships" r:id="rId11"/>
               </a:graphicData>
             </a:graphic>
           </wp:inline>
         </w:drawing>
       </w:r>
     </w:p>
+    <w:p>
+      <w:pPr>
+        <w:pStyle w:val="Normal"/>
+        <w:rPr/>
+      </w:pPr>
+      <w:r>
+        <w:rPr/>
+      </w:r>
+    </w:p>
+    <w:p>
+      <w:pPr>
+        <w:pStyle w:val="Normal"/>
+        <w:rPr/>
+      </w:pPr>
+      <w:r>
+        <w:rPr/>
+      </w:r>
+    </w:p>
+    <w:p>
+      <w:pPr>
+        <w:pStyle w:val="Normal"/>
+        <w:rPr/>
+      </w:pPr>
+      <w:r>
+        <w:rPr/>
+      </w:r>
+    </w:p>
+    <w:p>
+      <w:pPr>
+        <w:pStyle w:val="Normal"/>
+        <w:rPr/>
+      </w:pPr>
+      <w:r>
+        <w:rPr/>
+      </w:r>
+    </w:p>
     <w:sectPr>
-      <w:footerReference w:type="default" r:id="rId11"/>
+      <w:footerReference w:type="default" r:id="rId12"/>
       <w:type w:val="nextPage"/>
       <w:pgSz w:w="11906" w:h="16838"/>
       <w:pgMar w:left="1134" w:right="1134" w:header="0" w:top="1134" w:footer="0" w:bottom="1134" w:gutter="0"/>
@@ -2890,87 +3052,7 @@
       <w:fldChar w:fldCharType="separate"/>
     </w:r>
     <w:r>
-      <w:t>6</w:t>
-    </w:r>
-    <w:r>
-      <w:fldChar w:fldCharType="end"/>
-    </w:r>
-    <w:r>
-      <w:pict>
-        <v:rect fillcolor="#FFFFFF" stroked="f" strokeweight="0pt" style="position:absolute;width:1140.55pt;height:19.8pt;mso-wrap-distance-left:9pt;mso-wrap-distance-right:9pt;mso-wrap-distance-top:0pt;mso-wrap-distance-bottom:0pt;margin-top:471.35pt;margin-left:-32.9pt">
-          <v:textbox inset="0in,0in,0in,0in">
-            <w:txbxContent>
-              <w:p>
-                <w:pPr>
-                  <w:pStyle w:val="Caption1"/>
-                  <w:spacing w:before="120" w:after="120"/>
-                  <w:jc w:val="center"/>
-                  <w:rPr/>
-                </w:pPr>
-                <w:r>
-                  <w:rPr/>
-                  <w:t xml:space="preserve">Tablica </w:t>
-                </w:r>
-                <w:r>
-                  <w:rPr/>
-                  <w:fldChar w:fldCharType="begin"/>
-                </w:r>
-                <w:r>
-                  <w:instrText> SEQ "Tablica" \*Arabic </w:instrText>
-                </w:r>
-                <w:r>
-                  <w:fldChar w:fldCharType="separate"/>
-                </w:r>
-                <w:r>
-                  <w:t>4</w:t>
-                </w:r>
-                <w:r>
-                  <w:fldChar w:fldCharType="end"/>
-                </w:r>
-                <w:r>
-                  <w:rPr/>
-                  <w:t>: Sprint 1 task lista</w:t>
-                </w:r>
-              </w:p>
-            </w:txbxContent>
-          </v:textbox>
-          <w10:wrap type="topAndBottom"/>
-        </v:rect>
-      </w:pict>
-    </w:r>
-  </w:p>
-  <w:p>
-    <w:pPr>
-      <w:pStyle w:val="Footer"/>
-      <w:rPr/>
-    </w:pPr>
-    <w:r>
-      <w:rPr/>
-    </w:r>
-  </w:p>
-</w:ftr>
-</file>
-
-<file path=word/footer3.xml><?xml version="1.0" encoding="utf-8"?>
-<w:ftr xmlns:o="urn:schemas-microsoft-com:office:office" xmlns:r="http://schemas.openxmlformats.org/officeDocument/2006/relationships" xmlns:v="urn:schemas-microsoft-com:vml" xmlns:w="http://schemas.openxmlformats.org/wordprocessingml/2006/main" xmlns:w10="urn:schemas-microsoft-com:office:word" xmlns:wp="http://schemas.openxmlformats.org/drawingml/2006/wordprocessingDrawing">
-  <w:p>
-    <w:pPr>
-      <w:pStyle w:val="Footer"/>
-      <w:jc w:val="center"/>
-      <w:rPr/>
-    </w:pPr>
-    <w:r>
-      <w:rPr/>
-      <w:fldChar w:fldCharType="begin"/>
-    </w:r>
-    <w:r>
-      <w:instrText> PAGE </w:instrText>
-    </w:r>
-    <w:r>
-      <w:fldChar w:fldCharType="separate"/>
-    </w:r>
-    <w:r>
-      <w:t>9</w:t>
+      <w:t>12</w:t>
     </w:r>
     <w:r>
       <w:fldChar w:fldCharType="end"/>
@@ -3379,125 +3461,6 @@
   <w:abstractNum w:abstractNumId="5">
     <w:lvl w:ilvl="0">
       <w:start w:val="1"/>
-      <w:numFmt w:val="decimal"/>
-      <w:lvlText w:val="%1."/>
-      <w:lvlJc w:val="left"/>
-      <w:pPr>
-        <w:tabs>
-          <w:tab w:val="num" w:pos="720"/>
-        </w:tabs>
-        <w:ind w:left="720" w:hanging="360"/>
-      </w:pPr>
-      <w:rPr/>
-    </w:lvl>
-    <w:lvl w:ilvl="1">
-      <w:start w:val="1"/>
-      <w:numFmt w:val="decimal"/>
-      <w:lvlText w:val="%2."/>
-      <w:lvlJc w:val="left"/>
-      <w:pPr>
-        <w:tabs>
-          <w:tab w:val="num" w:pos="1080"/>
-        </w:tabs>
-        <w:ind w:left="1080" w:hanging="360"/>
-      </w:pPr>
-      <w:rPr/>
-    </w:lvl>
-    <w:lvl w:ilvl="2">
-      <w:start w:val="1"/>
-      <w:numFmt w:val="decimal"/>
-      <w:lvlText w:val="%3."/>
-      <w:lvlJc w:val="left"/>
-      <w:pPr>
-        <w:tabs>
-          <w:tab w:val="num" w:pos="1440"/>
-        </w:tabs>
-        <w:ind w:left="1440" w:hanging="360"/>
-      </w:pPr>
-      <w:rPr/>
-    </w:lvl>
-    <w:lvl w:ilvl="3">
-      <w:start w:val="1"/>
-      <w:numFmt w:val="decimal"/>
-      <w:lvlText w:val="%4."/>
-      <w:lvlJc w:val="left"/>
-      <w:pPr>
-        <w:tabs>
-          <w:tab w:val="num" w:pos="1800"/>
-        </w:tabs>
-        <w:ind w:left="1800" w:hanging="360"/>
-      </w:pPr>
-      <w:rPr/>
-    </w:lvl>
-    <w:lvl w:ilvl="4">
-      <w:start w:val="1"/>
-      <w:numFmt w:val="decimal"/>
-      <w:lvlText w:val="%5."/>
-      <w:lvlJc w:val="left"/>
-      <w:pPr>
-        <w:tabs>
-          <w:tab w:val="num" w:pos="2160"/>
-        </w:tabs>
-        <w:ind w:left="2160" w:hanging="360"/>
-      </w:pPr>
-      <w:rPr/>
-    </w:lvl>
-    <w:lvl w:ilvl="5">
-      <w:start w:val="1"/>
-      <w:numFmt w:val="decimal"/>
-      <w:lvlText w:val="%6."/>
-      <w:lvlJc w:val="left"/>
-      <w:pPr>
-        <w:tabs>
-          <w:tab w:val="num" w:pos="2520"/>
-        </w:tabs>
-        <w:ind w:left="2520" w:hanging="360"/>
-      </w:pPr>
-      <w:rPr/>
-    </w:lvl>
-    <w:lvl w:ilvl="6">
-      <w:start w:val="1"/>
-      <w:numFmt w:val="decimal"/>
-      <w:lvlText w:val="%7."/>
-      <w:lvlJc w:val="left"/>
-      <w:pPr>
-        <w:tabs>
-          <w:tab w:val="num" w:pos="2880"/>
-        </w:tabs>
-        <w:ind w:left="2880" w:hanging="360"/>
-      </w:pPr>
-      <w:rPr/>
-    </w:lvl>
-    <w:lvl w:ilvl="7">
-      <w:start w:val="1"/>
-      <w:numFmt w:val="decimal"/>
-      <w:lvlText w:val="%8."/>
-      <w:lvlJc w:val="left"/>
-      <w:pPr>
-        <w:tabs>
-          <w:tab w:val="num" w:pos="3240"/>
-        </w:tabs>
-        <w:ind w:left="3240" w:hanging="360"/>
-      </w:pPr>
-      <w:rPr/>
-    </w:lvl>
-    <w:lvl w:ilvl="8">
-      <w:start w:val="1"/>
-      <w:numFmt w:val="decimal"/>
-      <w:lvlText w:val="%9."/>
-      <w:lvlJc w:val="left"/>
-      <w:pPr>
-        <w:tabs>
-          <w:tab w:val="num" w:pos="3600"/>
-        </w:tabs>
-        <w:ind w:left="3600" w:hanging="360"/>
-      </w:pPr>
-      <w:rPr/>
-    </w:lvl>
-  </w:abstractNum>
-  <w:abstractNum w:abstractNumId="6">
-    <w:lvl w:ilvl="0">
-      <w:start w:val="1"/>
       <w:numFmt w:val="none"/>
       <w:suff w:val="nothing"/>
       <w:lvlText w:val=""/>
@@ -3628,9 +3591,6 @@
   </w:num>
   <w:num w:numId="5">
     <w:abstractNumId w:val="5"/>
-  </w:num>
-  <w:num w:numId="6">
-    <w:abstractNumId w:val="6"/>
   </w:num>
 </w:numbering>
 </file>
@@ -3933,12 +3893,56 @@
       <w:rFonts w:cs="OpenSymbol"/>
     </w:rPr>
   </w:style>
+  <w:style w:type="character" w:styleId="ListLabel5">
+    <w:name w:val="ListLabel 5"/>
+    <w:rPr>
+      <w:rFonts w:cs="Symbol"/>
+    </w:rPr>
+  </w:style>
+  <w:style w:type="character" w:styleId="ListLabel6">
+    <w:name w:val="ListLabel 6"/>
+    <w:rPr>
+      <w:rFonts w:cs="OpenSymbol"/>
+    </w:rPr>
+  </w:style>
+  <w:style w:type="character" w:styleId="ListLabel7">
+    <w:name w:val="ListLabel 7"/>
+    <w:rPr>
+      <w:rFonts w:cs="Symbol"/>
+    </w:rPr>
+  </w:style>
+  <w:style w:type="character" w:styleId="ListLabel8">
+    <w:name w:val="ListLabel 8"/>
+    <w:rPr>
+      <w:rFonts w:cs="OpenSymbol"/>
+    </w:rPr>
+  </w:style>
+  <w:style w:type="character" w:styleId="ListLabel9">
+    <w:name w:val="ListLabel 9"/>
+    <w:rPr>
+      <w:rFonts w:cs="Symbol"/>
+    </w:rPr>
+  </w:style>
+  <w:style w:type="character" w:styleId="ListLabel10">
+    <w:name w:val="ListLabel 10"/>
+    <w:rPr>
+      <w:rFonts w:cs="OpenSymbol"/>
+    </w:rPr>
+  </w:style>
+  <w:style w:type="character" w:styleId="ListLabel11">
+    <w:name w:val="ListLabel 11"/>
+    <w:rPr>
+      <w:rFonts w:cs="Symbol"/>
+    </w:rPr>
+  </w:style>
+  <w:style w:type="character" w:styleId="ListLabel12">
+    <w:name w:val="ListLabel 12"/>
+    <w:rPr>
+      <w:rFonts w:cs="OpenSymbol"/>
+    </w:rPr>
+  </w:style>
   <w:style w:type="character" w:styleId="IndexLink">
     <w:name w:val="Index Link"/>
-    <w:rPr/>
-  </w:style>
-  <w:style w:type="character" w:styleId="NumberingSymbols">
-    <w:name w:val="Numbering Symbols"/>
     <w:rPr/>
   </w:style>
   <w:style w:type="paragraph" w:styleId="Heading" w:customStyle="1">
@@ -4634,11 +4638,11 @@
           </c:val>
         </c:ser>
         <c:marker val="1"/>
-        <c:axId val="99829764"/>
-        <c:axId val="81169652"/>
+        <c:axId val="61243059"/>
+        <c:axId val="1289576"/>
       </c:lineChart>
       <c:catAx>
-        <c:axId val="99829764"/>
+        <c:axId val="61243059"/>
         <c:scaling>
           <c:orientation val="minMax"/>
         </c:scaling>
@@ -4678,14 +4682,14 @@
             <a:round/>
           </a:ln>
         </c:spPr>
-        <c:crossAx val="81169652"/>
+        <c:crossAx val="1289576"/>
         <c:crossesAt val="0"/>
         <c:auto val="1"/>
         <c:lblAlgn val="ctr"/>
         <c:lblOffset val="100"/>
       </c:catAx>
       <c:valAx>
-        <c:axId val="81169652"/>
+        <c:axId val="1289576"/>
         <c:scaling>
           <c:orientation val="minMax"/>
         </c:scaling>
@@ -4735,7 +4739,7 @@
             <a:round/>
           </a:ln>
         </c:spPr>
-        <c:crossAx val="99829764"/>
+        <c:crossAx val="61243059"/>
         <c:crossesAt val="1"/>
       </c:valAx>
       <c:spPr>
@@ -4785,6 +4789,9 @@
             </a:pPr>
             <a:r>
               <a:rPr b="1" sz="1300">
+                <a:solidFill>
+                  <a:srgbClr val="000000"/>
+                </a:solidFill>
                 <a:latin typeface="Arial"/>
               </a:rPr>
               <a:t>Burndown chart</a:t>
@@ -5145,11 +5152,11 @@
           </c:val>
         </c:ser>
         <c:marker val="1"/>
-        <c:axId val="54960045"/>
-        <c:axId val="8694159"/>
+        <c:axId val="28216780"/>
+        <c:axId val="35159948"/>
       </c:lineChart>
       <c:catAx>
-        <c:axId val="54960045"/>
+        <c:axId val="28216780"/>
         <c:scaling>
           <c:orientation val="minMax"/>
         </c:scaling>
@@ -5159,20 +5166,21 @@
         <c:minorTickMark val="none"/>
         <c:tickLblPos val="nextTo"/>
         <c:spPr>
-          <a:ln>
+          <a:ln w="9360">
             <a:solidFill>
               <a:srgbClr val="b3b3b3"/>
             </a:solidFill>
+            <a:round/>
           </a:ln>
         </c:spPr>
-        <c:crossAx val="8694159"/>
+        <c:crossAx val="35159948"/>
         <c:crossesAt val="0"/>
         <c:auto val="1"/>
         <c:lblAlgn val="ctr"/>
         <c:lblOffset val="100"/>
       </c:catAx>
       <c:valAx>
-        <c:axId val="8694159"/>
+        <c:axId val="35159948"/>
         <c:scaling>
           <c:orientation val="minMax"/>
         </c:scaling>
@@ -5180,10 +5188,11 @@
         <c:axPos val="l"/>
         <c:majorGridlines>
           <c:spPr>
-            <a:ln>
+            <a:ln w="9360">
               <a:solidFill>
                 <a:srgbClr val="b3b3b3"/>
               </a:solidFill>
+              <a:round/>
             </a:ln>
           </c:spPr>
         </c:majorGridlines>
@@ -5191,13 +5200,482 @@
         <c:minorTickMark val="none"/>
         <c:tickLblPos val="nextTo"/>
         <c:spPr>
-          <a:ln>
+          <a:ln w="9360">
             <a:solidFill>
               <a:srgbClr val="b3b3b3"/>
             </a:solidFill>
+            <a:round/>
           </a:ln>
         </c:spPr>
-        <c:crossAx val="54960045"/>
+        <c:crossAx val="28216780"/>
+        <c:crossesAt val="0"/>
+      </c:valAx>
+      <c:spPr>
+        <a:noFill/>
+        <a:ln>
+          <a:solidFill>
+            <a:srgbClr val="b3b3b3"/>
+          </a:solidFill>
+        </a:ln>
+      </c:spPr>
+    </c:plotArea>
+    <c:legend>
+      <c:legendPos val="r"/>
+      <c:overlay val="0"/>
+      <c:spPr>
+        <a:noFill/>
+        <a:ln>
+          <a:noFill/>
+        </a:ln>
+      </c:spPr>
+    </c:legend>
+    <c:plotVisOnly val="1"/>
+  </c:chart>
+  <c:spPr>
+    <a:solidFill>
+      <a:srgbClr val="ffffff"/>
+    </a:solidFill>
+    <a:ln>
+      <a:noFill/>
+    </a:ln>
+  </c:spPr>
+</c:chartSpace>
+</file>
+
+<file path=word/charts/chart3.xml><?xml version="1.0" encoding="utf-8"?>
+<c:chartSpace xmlns:c="http://schemas.openxmlformats.org/drawingml/2006/chart" xmlns:a="http://schemas.openxmlformats.org/drawingml/2006/main" xmlns:r="http://schemas.openxmlformats.org/officeDocument/2006/relationships">
+  <c:lang val="en-US"/>
+  <c:chart>
+    <c:title>
+      <c:tx>
+        <c:rich>
+          <a:bodyPr/>
+          <a:lstStyle/>
+          <a:p>
+            <a:pPr>
+              <a:defRPr/>
+            </a:pPr>
+            <a:r>
+              <a:rPr b="1" sz="1300">
+                <a:solidFill>
+                  <a:srgbClr val="000000"/>
+                </a:solidFill>
+                <a:latin typeface="Arial"/>
+              </a:rPr>
+              <a:t>Burndown chart</a:t>
+            </a:r>
+          </a:p>
+        </c:rich>
+      </c:tx>
+      <c:layout/>
+    </c:title>
+    <c:plotArea>
+      <c:layout/>
+      <c:lineChart>
+        <c:grouping val="standard"/>
+        <c:ser>
+          <c:idx val="0"/>
+          <c:order val="0"/>
+          <c:tx>
+            <c:strRef>
+              <c:f>label 0</c:f>
+              <c:strCache>
+                <c:ptCount val="1"/>
+                <c:pt idx="0">
+                  <c:v>ideal</c:v>
+                </c:pt>
+              </c:strCache>
+            </c:strRef>
+          </c:tx>
+          <c:spPr>
+            <a:solidFill>
+              <a:srgbClr val="004586"/>
+            </a:solidFill>
+            <a:ln w="28800">
+              <a:solidFill>
+                <a:srgbClr val="004586"/>
+              </a:solidFill>
+              <a:round/>
+            </a:ln>
+          </c:spPr>
+          <c:marker>
+            <c:size val="3"/>
+          </c:marker>
+          <c:dLbls>
+            <c:showLegendKey val="0"/>
+            <c:showVal val="0"/>
+            <c:showCatName val="0"/>
+            <c:showSerName val="0"/>
+            <c:showPercent val="0"/>
+          </c:dLbls>
+          <c:cat>
+            <c:strRef>
+              <c:f>categories</c:f>
+              <c:strCache>
+                <c:ptCount val="20"/>
+                <c:pt idx="0">
+                  <c:v>1</c:v>
+                </c:pt>
+                <c:pt idx="1">
+                  <c:v>2</c:v>
+                </c:pt>
+                <c:pt idx="2">
+                  <c:v>3</c:v>
+                </c:pt>
+                <c:pt idx="3">
+                  <c:v>4</c:v>
+                </c:pt>
+                <c:pt idx="4">
+                  <c:v>5</c:v>
+                </c:pt>
+                <c:pt idx="5">
+                  <c:v>6</c:v>
+                </c:pt>
+                <c:pt idx="6">
+                  <c:v>7</c:v>
+                </c:pt>
+                <c:pt idx="7">
+                  <c:v>8</c:v>
+                </c:pt>
+                <c:pt idx="8">
+                  <c:v>9</c:v>
+                </c:pt>
+                <c:pt idx="9">
+                  <c:v>10</c:v>
+                </c:pt>
+                <c:pt idx="10">
+                  <c:v>11</c:v>
+                </c:pt>
+                <c:pt idx="11">
+                  <c:v>12</c:v>
+                </c:pt>
+                <c:pt idx="12">
+                  <c:v>13</c:v>
+                </c:pt>
+                <c:pt idx="13">
+                  <c:v>14</c:v>
+                </c:pt>
+                <c:pt idx="14">
+                  <c:v>15</c:v>
+                </c:pt>
+                <c:pt idx="15">
+                  <c:v>16</c:v>
+                </c:pt>
+                <c:pt idx="16">
+                  <c:v>17</c:v>
+                </c:pt>
+                <c:pt idx="17">
+                  <c:v>18</c:v>
+                </c:pt>
+                <c:pt idx="18">
+                  <c:v>19</c:v>
+                </c:pt>
+                <c:pt idx="19">
+                  <c:v>20</c:v>
+                </c:pt>
+              </c:strCache>
+            </c:strRef>
+          </c:cat>
+          <c:val>
+            <c:numRef>
+              <c:f>0</c:f>
+              <c:numCache>
+                <c:formatCode>General</c:formatCode>
+                <c:ptCount val="20"/>
+                <c:pt idx="0">
+                  <c:v>24</c:v>
+                </c:pt>
+                <c:pt idx="1">
+                  <c:v>22.7368421052632</c:v>
+                </c:pt>
+                <c:pt idx="2">
+                  <c:v>21.4736842105263</c:v>
+                </c:pt>
+                <c:pt idx="3">
+                  <c:v>20.2105263157895</c:v>
+                </c:pt>
+                <c:pt idx="4">
+                  <c:v>18.9473684210526</c:v>
+                </c:pt>
+                <c:pt idx="5">
+                  <c:v>17.6842105263158</c:v>
+                </c:pt>
+                <c:pt idx="6">
+                  <c:v>16.4210526315789</c:v>
+                </c:pt>
+                <c:pt idx="7">
+                  <c:v>15.1578947368421</c:v>
+                </c:pt>
+                <c:pt idx="8">
+                  <c:v>13.8947368421053</c:v>
+                </c:pt>
+                <c:pt idx="9">
+                  <c:v>12.6315789473684</c:v>
+                </c:pt>
+                <c:pt idx="10">
+                  <c:v>11.3684210526316</c:v>
+                </c:pt>
+                <c:pt idx="11">
+                  <c:v>10.1052631578947</c:v>
+                </c:pt>
+                <c:pt idx="12">
+                  <c:v>8.84210526315789</c:v>
+                </c:pt>
+                <c:pt idx="13">
+                  <c:v>7.57894736842105</c:v>
+                </c:pt>
+                <c:pt idx="14">
+                  <c:v>6.31578947368421</c:v>
+                </c:pt>
+                <c:pt idx="15">
+                  <c:v>5.05263157894736</c:v>
+                </c:pt>
+                <c:pt idx="16">
+                  <c:v>3.78947368421052</c:v>
+                </c:pt>
+                <c:pt idx="17">
+                  <c:v>2.52631578947368</c:v>
+                </c:pt>
+                <c:pt idx="18">
+                  <c:v>1.26315789473684</c:v>
+                </c:pt>
+                <c:pt idx="19">
+                  <c:v>-5.32907051820075E-015</c:v>
+                </c:pt>
+              </c:numCache>
+            </c:numRef>
+          </c:val>
+        </c:ser>
+        <c:ser>
+          <c:idx val="1"/>
+          <c:order val="1"/>
+          <c:tx>
+            <c:strRef>
+              <c:f>label 1</c:f>
+              <c:strCache>
+                <c:ptCount val="1"/>
+                <c:pt idx="0">
+                  <c:v>stvarno</c:v>
+                </c:pt>
+              </c:strCache>
+            </c:strRef>
+          </c:tx>
+          <c:spPr>
+            <a:solidFill>
+              <a:srgbClr val="ff420e"/>
+            </a:solidFill>
+            <a:ln w="28800">
+              <a:solidFill>
+                <a:srgbClr val="ff420e"/>
+              </a:solidFill>
+              <a:round/>
+            </a:ln>
+          </c:spPr>
+          <c:marker>
+            <c:size val="3"/>
+          </c:marker>
+          <c:dLbls>
+            <c:showLegendKey val="0"/>
+            <c:showVal val="0"/>
+            <c:showCatName val="0"/>
+            <c:showSerName val="0"/>
+            <c:showPercent val="0"/>
+          </c:dLbls>
+          <c:cat>
+            <c:strRef>
+              <c:f>categories</c:f>
+              <c:strCache>
+                <c:ptCount val="20"/>
+                <c:pt idx="0">
+                  <c:v>1</c:v>
+                </c:pt>
+                <c:pt idx="1">
+                  <c:v>2</c:v>
+                </c:pt>
+                <c:pt idx="2">
+                  <c:v>3</c:v>
+                </c:pt>
+                <c:pt idx="3">
+                  <c:v>4</c:v>
+                </c:pt>
+                <c:pt idx="4">
+                  <c:v>5</c:v>
+                </c:pt>
+                <c:pt idx="5">
+                  <c:v>6</c:v>
+                </c:pt>
+                <c:pt idx="6">
+                  <c:v>7</c:v>
+                </c:pt>
+                <c:pt idx="7">
+                  <c:v>8</c:v>
+                </c:pt>
+                <c:pt idx="8">
+                  <c:v>9</c:v>
+                </c:pt>
+                <c:pt idx="9">
+                  <c:v>10</c:v>
+                </c:pt>
+                <c:pt idx="10">
+                  <c:v>11</c:v>
+                </c:pt>
+                <c:pt idx="11">
+                  <c:v>12</c:v>
+                </c:pt>
+                <c:pt idx="12">
+                  <c:v>13</c:v>
+                </c:pt>
+                <c:pt idx="13">
+                  <c:v>14</c:v>
+                </c:pt>
+                <c:pt idx="14">
+                  <c:v>15</c:v>
+                </c:pt>
+                <c:pt idx="15">
+                  <c:v>16</c:v>
+                </c:pt>
+                <c:pt idx="16">
+                  <c:v>17</c:v>
+                </c:pt>
+                <c:pt idx="17">
+                  <c:v>18</c:v>
+                </c:pt>
+                <c:pt idx="18">
+                  <c:v>19</c:v>
+                </c:pt>
+                <c:pt idx="19">
+                  <c:v>20</c:v>
+                </c:pt>
+              </c:strCache>
+            </c:strRef>
+          </c:cat>
+          <c:val>
+            <c:numRef>
+              <c:f>1</c:f>
+              <c:numCache>
+                <c:formatCode>General</c:formatCode>
+                <c:ptCount val="20"/>
+                <c:pt idx="0">
+                  <c:v>24</c:v>
+                </c:pt>
+                <c:pt idx="1">
+                  <c:v>20</c:v>
+                </c:pt>
+                <c:pt idx="2">
+                  <c:v>20</c:v>
+                </c:pt>
+                <c:pt idx="3">
+                  <c:v>20</c:v>
+                </c:pt>
+                <c:pt idx="4">
+                  <c:v>20</c:v>
+                </c:pt>
+                <c:pt idx="5">
+                  <c:v>20</c:v>
+                </c:pt>
+                <c:pt idx="6">
+                  <c:v>18</c:v>
+                </c:pt>
+                <c:pt idx="7">
+                  <c:v>16</c:v>
+                </c:pt>
+                <c:pt idx="8">
+                  <c:v>14</c:v>
+                </c:pt>
+                <c:pt idx="9">
+                  <c:v>11</c:v>
+                </c:pt>
+                <c:pt idx="10">
+                  <c:v>11</c:v>
+                </c:pt>
+                <c:pt idx="11">
+                  <c:v>10</c:v>
+                </c:pt>
+                <c:pt idx="12">
+                  <c:v>10</c:v>
+                </c:pt>
+                <c:pt idx="13">
+                  <c:v>11</c:v>
+                </c:pt>
+                <c:pt idx="14">
+                  <c:v>10</c:v>
+                </c:pt>
+                <c:pt idx="15">
+                  <c:v>11</c:v>
+                </c:pt>
+                <c:pt idx="16">
+                  <c:v>7</c:v>
+                </c:pt>
+                <c:pt idx="17">
+                  <c:v>6</c:v>
+                </c:pt>
+                <c:pt idx="18">
+                  <c:v>2</c:v>
+                </c:pt>
+                <c:pt idx="19">
+                  <c:v>1</c:v>
+                </c:pt>
+              </c:numCache>
+            </c:numRef>
+          </c:val>
+        </c:ser>
+        <c:marker val="1"/>
+        <c:axId val="75397135"/>
+        <c:axId val="27889778"/>
+      </c:lineChart>
+      <c:catAx>
+        <c:axId val="75397135"/>
+        <c:scaling>
+          <c:orientation val="minMax"/>
+        </c:scaling>
+        <c:delete val="0"/>
+        <c:axPos val="b"/>
+        <c:majorTickMark val="out"/>
+        <c:minorTickMark val="none"/>
+        <c:tickLblPos val="nextTo"/>
+        <c:spPr>
+          <a:ln w="9360">
+            <a:solidFill>
+              <a:srgbClr val="b3b3b3"/>
+            </a:solidFill>
+            <a:round/>
+          </a:ln>
+        </c:spPr>
+        <c:crossAx val="27889778"/>
+        <c:crossesAt val="0"/>
+        <c:auto val="1"/>
+        <c:lblAlgn val="ctr"/>
+        <c:lblOffset val="100"/>
+      </c:catAx>
+      <c:valAx>
+        <c:axId val="27889778"/>
+        <c:scaling>
+          <c:orientation val="minMax"/>
+        </c:scaling>
+        <c:delete val="0"/>
+        <c:axPos val="l"/>
+        <c:majorGridlines>
+          <c:spPr>
+            <a:ln w="9360">
+              <a:solidFill>
+                <a:srgbClr val="b3b3b3"/>
+              </a:solidFill>
+              <a:round/>
+            </a:ln>
+          </c:spPr>
+        </c:majorGridlines>
+        <c:majorTickMark val="out"/>
+        <c:minorTickMark val="none"/>
+        <c:tickLblPos val="nextTo"/>
+        <c:spPr>
+          <a:ln w="9360">
+            <a:solidFill>
+              <a:srgbClr val="b3b3b3"/>
+            </a:solidFill>
+            <a:round/>
+          </a:ln>
+        </c:spPr>
+        <c:crossAx val="75397135"/>
         <c:crossesAt val="0"/>
       </c:valAx>
       <c:spPr>

</xml_diff>

<commit_message>
added mockups and updated project documentation
</commit_message>
<xml_diff>
--- a/dokumentacija/air_teamup_projektna.docx
+++ b/dokumentacija/air_teamup_projektna.docx
@@ -1401,13 +1401,13 @@
                     <w:fldChar w:fldCharType="begin"/>
                   </w:r>
                   <w:r>
-                    <w:instrText> SEQ """""Tablica""""" \*Arabic </w:instrText>
+                    <w:instrText> SEQ """"""Tablica"""""" \*Arabic </w:instrText>
                   </w:r>
                   <w:r>
                     <w:fldChar w:fldCharType="separate"/>
                   </w:r>
                   <w:r>
-                    <w:t>0</w:t>
+                    <w:t>1</w:t>
                   </w:r>
                   <w:r>
                     <w:fldChar w:fldCharType="end"/>
@@ -1520,7 +1520,7 @@
     <w:tbl>
       <w:tblPr>
         <w:jc w:val="left"/>
-        <w:tblInd w:w="43" w:type="dxa"/>
+        <w:tblInd w:w="41" w:type="dxa"/>
         <w:tblBorders>
           <w:top w:val="single" w:sz="2" w:space="0" w:color="000001"/>
           <w:left w:val="single" w:sz="2" w:space="0" w:color="000001"/>
@@ -1531,15 +1531,15 @@
         </w:tblBorders>
         <w:tblCellMar>
           <w:top w:w="55" w:type="dxa"/>
-          <w:left w:w="39" w:type="dxa"/>
+          <w:left w:w="36" w:type="dxa"/>
           <w:bottom w:w="55" w:type="dxa"/>
           <w:right w:w="55" w:type="dxa"/>
         </w:tblCellMar>
       </w:tblPr>
       <w:tblGrid>
         <w:gridCol w:w="3212"/>
-        <w:gridCol w:w="3204"/>
-        <w:gridCol w:w="3222"/>
+        <w:gridCol w:w="3203"/>
+        <w:gridCol w:w="3223"/>
       </w:tblGrid>
       <w:tr>
         <w:trPr>
@@ -1558,7 +1558,7 @@
             </w:tcBorders>
             <w:shd w:fill="4F81BD" w:val="clear"/>
             <w:tcMar>
-              <w:left w:w="39" w:type="dxa"/>
+              <w:left w:w="36" w:type="dxa"/>
             </w:tcMar>
           </w:tcPr>
           <w:p>
@@ -1582,7 +1582,7 @@
         </w:tc>
         <w:tc>
           <w:tcPr>
-            <w:tcW w:w="3204" w:type="dxa"/>
+            <w:tcW w:w="3203" w:type="dxa"/>
             <w:tcBorders>
               <w:top w:val="single" w:sz="2" w:space="0" w:color="000001"/>
               <w:left w:val="single" w:sz="2" w:space="0" w:color="000001"/>
@@ -1593,7 +1593,7 @@
             </w:tcBorders>
             <w:shd w:fill="4F81BD" w:val="clear"/>
             <w:tcMar>
-              <w:left w:w="39" w:type="dxa"/>
+              <w:left w:w="36" w:type="dxa"/>
             </w:tcMar>
           </w:tcPr>
           <w:p>
@@ -1617,7 +1617,7 @@
         </w:tc>
         <w:tc>
           <w:tcPr>
-            <w:tcW w:w="3222" w:type="dxa"/>
+            <w:tcW w:w="3223" w:type="dxa"/>
             <w:tcBorders>
               <w:top w:val="single" w:sz="2" w:space="0" w:color="000001"/>
               <w:left w:val="single" w:sz="2" w:space="0" w:color="000001"/>
@@ -1628,7 +1628,7 @@
             </w:tcBorders>
             <w:shd w:fill="4F81BD" w:val="clear"/>
             <w:tcMar>
-              <w:left w:w="39" w:type="dxa"/>
+              <w:left w:w="36" w:type="dxa"/>
             </w:tcMar>
           </w:tcPr>
           <w:p>
@@ -1668,7 +1668,7 @@
             </w:tcBorders>
             <w:shd w:fill="FFFFFF" w:val="clear"/>
             <w:tcMar>
-              <w:left w:w="39" w:type="dxa"/>
+              <w:left w:w="36" w:type="dxa"/>
             </w:tcMar>
           </w:tcPr>
           <w:p>
@@ -1688,7 +1688,7 @@
         </w:tc>
         <w:tc>
           <w:tcPr>
-            <w:tcW w:w="3204" w:type="dxa"/>
+            <w:tcW w:w="3203" w:type="dxa"/>
             <w:tcBorders>
               <w:top w:val="nil"/>
               <w:left w:val="single" w:sz="2" w:space="0" w:color="000001"/>
@@ -1699,7 +1699,7 @@
             </w:tcBorders>
             <w:shd w:fill="FFFFFF" w:val="clear"/>
             <w:tcMar>
-              <w:left w:w="39" w:type="dxa"/>
+              <w:left w:w="36" w:type="dxa"/>
             </w:tcMar>
           </w:tcPr>
           <w:p>
@@ -1719,7 +1719,7 @@
         </w:tc>
         <w:tc>
           <w:tcPr>
-            <w:tcW w:w="3222" w:type="dxa"/>
+            <w:tcW w:w="3223" w:type="dxa"/>
             <w:tcBorders>
               <w:top w:val="nil"/>
               <w:left w:val="single" w:sz="2" w:space="0" w:color="000001"/>
@@ -1730,7 +1730,7 @@
             </w:tcBorders>
             <w:shd w:fill="FFFFFF" w:val="clear"/>
             <w:tcMar>
-              <w:left w:w="39" w:type="dxa"/>
+              <w:left w:w="36" w:type="dxa"/>
             </w:tcMar>
           </w:tcPr>
           <w:p>
@@ -1766,7 +1766,7 @@
             </w:tcBorders>
             <w:shd w:fill="FFFFFF" w:val="clear"/>
             <w:tcMar>
-              <w:left w:w="39" w:type="dxa"/>
+              <w:left w:w="36" w:type="dxa"/>
             </w:tcMar>
           </w:tcPr>
           <w:p>
@@ -1786,7 +1786,7 @@
         </w:tc>
         <w:tc>
           <w:tcPr>
-            <w:tcW w:w="3204" w:type="dxa"/>
+            <w:tcW w:w="3203" w:type="dxa"/>
             <w:tcBorders>
               <w:top w:val="nil"/>
               <w:left w:val="single" w:sz="2" w:space="0" w:color="000001"/>
@@ -1797,7 +1797,7 @@
             </w:tcBorders>
             <w:shd w:fill="FFFFFF" w:val="clear"/>
             <w:tcMar>
-              <w:left w:w="39" w:type="dxa"/>
+              <w:left w:w="36" w:type="dxa"/>
             </w:tcMar>
           </w:tcPr>
           <w:p>
@@ -1817,7 +1817,7 @@
         </w:tc>
         <w:tc>
           <w:tcPr>
-            <w:tcW w:w="3222" w:type="dxa"/>
+            <w:tcW w:w="3223" w:type="dxa"/>
             <w:tcBorders>
               <w:top w:val="nil"/>
               <w:left w:val="single" w:sz="2" w:space="0" w:color="000001"/>
@@ -1828,7 +1828,7 @@
             </w:tcBorders>
             <w:shd w:fill="FFFFFF" w:val="clear"/>
             <w:tcMar>
-              <w:left w:w="39" w:type="dxa"/>
+              <w:left w:w="36" w:type="dxa"/>
             </w:tcMar>
           </w:tcPr>
           <w:p>
@@ -1864,7 +1864,7 @@
             </w:tcBorders>
             <w:shd w:fill="FFFFFF" w:val="clear"/>
             <w:tcMar>
-              <w:left w:w="39" w:type="dxa"/>
+              <w:left w:w="36" w:type="dxa"/>
             </w:tcMar>
           </w:tcPr>
           <w:p>
@@ -1884,7 +1884,7 @@
         </w:tc>
         <w:tc>
           <w:tcPr>
-            <w:tcW w:w="3204" w:type="dxa"/>
+            <w:tcW w:w="3203" w:type="dxa"/>
             <w:tcBorders>
               <w:top w:val="nil"/>
               <w:left w:val="single" w:sz="2" w:space="0" w:color="000001"/>
@@ -1895,7 +1895,7 @@
             </w:tcBorders>
             <w:shd w:fill="FFFFFF" w:val="clear"/>
             <w:tcMar>
-              <w:left w:w="39" w:type="dxa"/>
+              <w:left w:w="36" w:type="dxa"/>
             </w:tcMar>
           </w:tcPr>
           <w:p>
@@ -1915,7 +1915,7 @@
         </w:tc>
         <w:tc>
           <w:tcPr>
-            <w:tcW w:w="3222" w:type="dxa"/>
+            <w:tcW w:w="3223" w:type="dxa"/>
             <w:tcBorders>
               <w:top w:val="nil"/>
               <w:left w:val="single" w:sz="2" w:space="0" w:color="000001"/>
@@ -1926,7 +1926,7 @@
             </w:tcBorders>
             <w:shd w:fill="FFFFFF" w:val="clear"/>
             <w:tcMar>
-              <w:left w:w="39" w:type="dxa"/>
+              <w:left w:w="36" w:type="dxa"/>
             </w:tcMar>
           </w:tcPr>
           <w:p>
@@ -1962,7 +1962,7 @@
             </w:tcBorders>
             <w:shd w:fill="FFFFFF" w:val="clear"/>
             <w:tcMar>
-              <w:left w:w="39" w:type="dxa"/>
+              <w:left w:w="36" w:type="dxa"/>
             </w:tcMar>
           </w:tcPr>
           <w:p>
@@ -1982,7 +1982,7 @@
         </w:tc>
         <w:tc>
           <w:tcPr>
-            <w:tcW w:w="3204" w:type="dxa"/>
+            <w:tcW w:w="3203" w:type="dxa"/>
             <w:tcBorders>
               <w:top w:val="nil"/>
               <w:left w:val="single" w:sz="2" w:space="0" w:color="000001"/>
@@ -1993,7 +1993,7 @@
             </w:tcBorders>
             <w:shd w:fill="FFFFFF" w:val="clear"/>
             <w:tcMar>
-              <w:left w:w="39" w:type="dxa"/>
+              <w:left w:w="36" w:type="dxa"/>
             </w:tcMar>
           </w:tcPr>
           <w:p>
@@ -2013,7 +2013,7 @@
         </w:tc>
         <w:tc>
           <w:tcPr>
-            <w:tcW w:w="3222" w:type="dxa"/>
+            <w:tcW w:w="3223" w:type="dxa"/>
             <w:tcBorders>
               <w:top w:val="nil"/>
               <w:left w:val="single" w:sz="2" w:space="0" w:color="000001"/>
@@ -2024,7 +2024,7 @@
             </w:tcBorders>
             <w:shd w:fill="FFFFFF" w:val="clear"/>
             <w:tcMar>
-              <w:left w:w="39" w:type="dxa"/>
+              <w:left w:w="36" w:type="dxa"/>
             </w:tcMar>
           </w:tcPr>
           <w:p>
@@ -2066,13 +2066,13 @@
         <w:fldChar w:fldCharType="begin"/>
       </w:r>
       <w:r>
-        <w:instrText> SEQ """""Tablica""""" \*Arabic </w:instrText>
+        <w:instrText> SEQ """"""Tablica"""""" \*Arabic </w:instrText>
       </w:r>
       <w:r>
         <w:fldChar w:fldCharType="separate"/>
       </w:r>
       <w:r>
-        <w:t>0</w:t>
+        <w:t>1</w:t>
       </w:r>
       <w:r>
         <w:fldChar w:fldCharType="end"/>
@@ -2197,13 +2197,13 @@
                     <w:fldChar w:fldCharType="begin"/>
                   </w:r>
                   <w:r>
-                    <w:instrText> SEQ """""Tablica""""" \*Arabic </w:instrText>
+                    <w:instrText> SEQ """"""Tablica"""""" \*Arabic </w:instrText>
                   </w:r>
                   <w:r>
                     <w:fldChar w:fldCharType="separate"/>
                   </w:r>
                   <w:r>
-                    <w:t>0</w:t>
+                    <w:t>1</w:t>
                   </w:r>
                   <w:r>
                     <w:fldChar w:fldCharType="end"/>
@@ -2238,6 +2238,7 @@
       </w:pPr>
       <w:r>
         <w:rPr/>
+        <w:t>2.4 Skice aplikacije</w:t>
       </w:r>
     </w:p>
     <w:p>
@@ -2265,6 +2266,58 @@
       </w:pPr>
       <w:r>
         <w:rPr/>
+        <w:drawing>
+          <wp:anchor behindDoc="0" distT="0" distB="0" distL="0" distR="0" simplePos="0" locked="0" layoutInCell="1" allowOverlap="1" relativeHeight="10">
+            <wp:simplePos x="0" y="0"/>
+            <wp:positionH relativeFrom="column">
+              <wp:posOffset>660400</wp:posOffset>
+            </wp:positionH>
+            <wp:positionV relativeFrom="paragraph">
+              <wp:posOffset>35560</wp:posOffset>
+            </wp:positionV>
+            <wp:extent cx="4599940" cy="3271520"/>
+            <wp:effectExtent l="0" t="0" r="0" b="0"/>
+            <wp:wrapSquare wrapText="largest"/>
+            <wp:docPr id="2" name="Picture" descr=""/>
+            <wp:cNvGraphicFramePr>
+              <a:graphicFrameLocks xmlns:a="http://schemas.openxmlformats.org/drawingml/2006/main" noChangeAspect="1"/>
+            </wp:cNvGraphicFramePr>
+            <a:graphic xmlns:a="http://schemas.openxmlformats.org/drawingml/2006/main">
+              <a:graphicData uri="http://schemas.openxmlformats.org/drawingml/2006/picture">
+                <pic:pic xmlns:pic="http://schemas.openxmlformats.org/drawingml/2006/picture">
+                  <pic:nvPicPr>
+                    <pic:cNvPr id="2" name="Picture" descr=""/>
+                    <pic:cNvPicPr>
+                      <a:picLocks noChangeAspect="1" noChangeArrowheads="1"/>
+                    </pic:cNvPicPr>
+                  </pic:nvPicPr>
+                  <pic:blipFill>
+                    <a:blip r:embed="rId6"/>
+                    <a:stretch>
+                      <a:fillRect/>
+                    </a:stretch>
+                  </pic:blipFill>
+                  <pic:spPr bwMode="auto">
+                    <a:xfrm>
+                      <a:off x="0" y="0"/>
+                      <a:ext cx="4599940" cy="3271520"/>
+                    </a:xfrm>
+                    <a:prstGeom prst="rect">
+                      <a:avLst/>
+                    </a:prstGeom>
+                    <a:noFill/>
+                    <a:ln w="9525">
+                      <a:noFill/>
+                      <a:miter lim="800000"/>
+                      <a:headEnd/>
+                      <a:tailEnd/>
+                    </a:ln>
+                  </pic:spPr>
+                </pic:pic>
+              </a:graphicData>
+            </a:graphic>
+          </wp:anchor>
+        </w:drawing>
       </w:r>
     </w:p>
     <w:p>
@@ -2279,6 +2332,184 @@
     <w:p>
       <w:pPr>
         <w:pStyle w:val="Heading1"/>
+        <w:rPr/>
+      </w:pPr>
+      <w:r>
+        <w:rPr/>
+      </w:r>
+    </w:p>
+    <w:p>
+      <w:pPr>
+        <w:pStyle w:val="Heading1"/>
+        <w:rPr/>
+      </w:pPr>
+      <w:r>
+        <w:rPr/>
+      </w:r>
+    </w:p>
+    <w:p>
+      <w:pPr>
+        <w:pStyle w:val="Heading1"/>
+        <w:rPr/>
+      </w:pPr>
+      <w:r>
+        <w:rPr/>
+      </w:r>
+    </w:p>
+    <w:p>
+      <w:pPr>
+        <w:pStyle w:val="Heading1"/>
+        <w:rPr/>
+      </w:pPr>
+      <w:r>
+        <w:rPr/>
+      </w:r>
+    </w:p>
+    <w:p>
+      <w:pPr>
+        <w:pStyle w:val="Heading1"/>
+        <w:rPr/>
+      </w:pPr>
+      <w:r>
+        <w:rPr/>
+      </w:r>
+    </w:p>
+    <w:p>
+      <w:pPr>
+        <w:pStyle w:val="Heading1"/>
+        <w:ind w:left="720" w:right="0" w:hanging="0"/>
+        <w:rPr/>
+      </w:pPr>
+      <w:r>
+        <w:rPr/>
+      </w:r>
+    </w:p>
+    <w:p>
+      <w:pPr>
+        <w:pStyle w:val="Heading1"/>
+        <w:ind w:left="720" w:right="0" w:hanging="0"/>
+        <w:rPr/>
+      </w:pPr>
+      <w:r>
+        <w:rPr/>
+        <w:drawing>
+          <wp:anchor behindDoc="0" distT="0" distB="0" distL="0" distR="0" simplePos="0" locked="0" layoutInCell="1" allowOverlap="1" relativeHeight="11">
+            <wp:simplePos x="0" y="0"/>
+            <wp:positionH relativeFrom="column">
+              <wp:posOffset>644525</wp:posOffset>
+            </wp:positionH>
+            <wp:positionV relativeFrom="paragraph">
+              <wp:posOffset>201295</wp:posOffset>
+            </wp:positionV>
+            <wp:extent cx="4602480" cy="3179445"/>
+            <wp:effectExtent l="0" t="0" r="0" b="0"/>
+            <wp:wrapSquare wrapText="largest"/>
+            <wp:docPr id="3" name="Picture" descr=""/>
+            <wp:cNvGraphicFramePr>
+              <a:graphicFrameLocks xmlns:a="http://schemas.openxmlformats.org/drawingml/2006/main" noChangeAspect="1"/>
+            </wp:cNvGraphicFramePr>
+            <a:graphic xmlns:a="http://schemas.openxmlformats.org/drawingml/2006/main">
+              <a:graphicData uri="http://schemas.openxmlformats.org/drawingml/2006/picture">
+                <pic:pic xmlns:pic="http://schemas.openxmlformats.org/drawingml/2006/picture">
+                  <pic:nvPicPr>
+                    <pic:cNvPr id="3" name="Picture" descr=""/>
+                    <pic:cNvPicPr>
+                      <a:picLocks noChangeAspect="1" noChangeArrowheads="1"/>
+                    </pic:cNvPicPr>
+                  </pic:nvPicPr>
+                  <pic:blipFill>
+                    <a:blip r:embed="rId7"/>
+                    <a:stretch>
+                      <a:fillRect/>
+                    </a:stretch>
+                  </pic:blipFill>
+                  <pic:spPr bwMode="auto">
+                    <a:xfrm>
+                      <a:off x="0" y="0"/>
+                      <a:ext cx="4602480" cy="3179445"/>
+                    </a:xfrm>
+                    <a:prstGeom prst="rect">
+                      <a:avLst/>
+                    </a:prstGeom>
+                    <a:noFill/>
+                    <a:ln w="9525">
+                      <a:noFill/>
+                      <a:miter lim="800000"/>
+                      <a:headEnd/>
+                      <a:tailEnd/>
+                    </a:ln>
+                  </pic:spPr>
+                </pic:pic>
+              </a:graphicData>
+            </a:graphic>
+          </wp:anchor>
+        </w:drawing>
+      </w:r>
+    </w:p>
+    <w:p>
+      <w:pPr>
+        <w:pStyle w:val="Heading1"/>
+        <w:ind w:left="720" w:right="0" w:hanging="0"/>
+        <w:rPr/>
+      </w:pPr>
+      <w:r>
+        <w:rPr/>
+      </w:r>
+    </w:p>
+    <w:p>
+      <w:pPr>
+        <w:pStyle w:val="Heading1"/>
+        <w:ind w:left="720" w:right="0" w:hanging="0"/>
+        <w:rPr/>
+      </w:pPr>
+      <w:r>
+        <w:rPr/>
+      </w:r>
+    </w:p>
+    <w:p>
+      <w:pPr>
+        <w:pStyle w:val="Heading1"/>
+        <w:ind w:left="720" w:right="0" w:hanging="0"/>
+        <w:rPr/>
+      </w:pPr>
+      <w:r>
+        <w:rPr/>
+      </w:r>
+    </w:p>
+    <w:p>
+      <w:pPr>
+        <w:pStyle w:val="Heading1"/>
+        <w:ind w:left="720" w:right="0" w:hanging="0"/>
+        <w:rPr/>
+      </w:pPr>
+      <w:r>
+        <w:rPr/>
+      </w:r>
+    </w:p>
+    <w:p>
+      <w:pPr>
+        <w:pStyle w:val="Heading1"/>
+        <w:ind w:left="720" w:right="0" w:hanging="0"/>
+        <w:rPr/>
+      </w:pPr>
+      <w:r>
+        <w:rPr/>
+      </w:r>
+    </w:p>
+    <w:p>
+      <w:pPr>
+        <w:pStyle w:val="Heading1"/>
+        <w:ind w:left="720" w:right="0" w:hanging="0"/>
+        <w:rPr/>
+      </w:pPr>
+      <w:r>
+        <w:rPr/>
+      </w:r>
+    </w:p>
+    <w:p>
+      <w:pPr>
+        <w:pStyle w:val="Heading1"/>
+        <w:ind w:left="720" w:right="0" w:hanging="0"/>
         <w:rPr/>
       </w:pPr>
       <w:r>
@@ -2325,7 +2556,7 @@
     <w:p>
       <w:pPr>
         <w:sectPr>
-          <w:footerReference w:type="default" r:id="rId6"/>
+          <w:footerReference w:type="default" r:id="rId8"/>
           <w:type w:val="nextPage"/>
           <w:pgSz w:w="11906" w:h="16838"/>
           <w:pgMar w:left="1440" w:right="1440" w:header="0" w:top="1440" w:footer="708" w:bottom="1440" w:gutter="0"/>
@@ -2380,7 +2611,7 @@
             <wp:extent cx="7560310" cy="2893695"/>
             <wp:effectExtent l="0" t="0" r="0" b="0"/>
             <wp:wrapTopAndBottom/>
-            <wp:docPr id="2" name="Picture" descr="sprint1backlog.PNG"/>
+            <wp:docPr id="4" name="Picture" descr="sprint1backlog.PNG"/>
             <wp:cNvGraphicFramePr>
               <a:graphicFrameLocks xmlns:a="http://schemas.openxmlformats.org/drawingml/2006/main" noChangeAspect="1"/>
             </wp:cNvGraphicFramePr>
@@ -2388,13 +2619,13 @@
               <a:graphicData uri="http://schemas.openxmlformats.org/drawingml/2006/picture">
                 <pic:pic xmlns:pic="http://schemas.openxmlformats.org/drawingml/2006/picture">
                   <pic:nvPicPr>
-                    <pic:cNvPr id="2" name="Picture" descr="sprint1backlog.PNG"/>
+                    <pic:cNvPr id="4" name="Picture" descr="sprint1backlog.PNG"/>
                     <pic:cNvPicPr>
                       <a:picLocks noChangeAspect="1" noChangeArrowheads="1"/>
                     </pic:cNvPicPr>
                   </pic:nvPicPr>
                   <pic:blipFill>
-                    <a:blip r:embed="rId7"/>
+                    <a:blip r:embed="rId9"/>
                     <a:stretch>
                       <a:fillRect/>
                     </a:stretch>
@@ -2508,7 +2739,7 @@
             <wp:cNvGraphicFramePr/>
             <a:graphic xmlns:a="http://schemas.openxmlformats.org/drawingml/2006/main">
               <a:graphicData uri="http://schemas.openxmlformats.org/drawingml/2006/chart">
-                <c:chart xmlns:c="http://schemas.openxmlformats.org/drawingml/2006/chart" xmlns:r="http://schemas.openxmlformats.org/officeDocument/2006/relationships" r:id="rId8"/>
+                <c:chart xmlns:c="http://schemas.openxmlformats.org/drawingml/2006/chart" xmlns:r="http://schemas.openxmlformats.org/officeDocument/2006/relationships" r:id="rId10"/>
               </a:graphicData>
             </a:graphic>
           </wp:inline>
@@ -2536,13 +2767,13 @@
         <w:fldChar w:fldCharType="begin"/>
       </w:r>
       <w:r>
-        <w:instrText> SEQ """""Graf""""" \*Arabic </w:instrText>
+        <w:instrText> SEQ """"""Graf"""""" \*Arabic </w:instrText>
       </w:r>
       <w:r>
         <w:fldChar w:fldCharType="separate"/>
       </w:r>
       <w:r>
-        <w:t>0</w:t>
+        <w:t>1</w:t>
       </w:r>
       <w:r>
         <w:fldChar w:fldCharType="end"/>
@@ -2676,15 +2907,80 @@
     <w:p>
       <w:pPr>
         <w:pStyle w:val="Normal"/>
-        <w:rPr>
-          <w:rFonts w:cs="Times New Roman" w:ascii="Times New Roman" w:hAnsi="Times New Roman"/>
-        </w:rPr>
-      </w:pPr>
-      <w:r>
-        <w:rPr>
-          <w:rFonts w:cs="Times New Roman" w:ascii="Times New Roman" w:hAnsi="Times New Roman"/>
-        </w:rPr>
-        <w:t>Tablica</w:t>
+        <w:rPr/>
+      </w:pPr>
+      <w:r>
+        <w:rPr/>
+      </w:r>
+    </w:p>
+    <w:p>
+      <w:pPr>
+        <w:pStyle w:val="Normal"/>
+        <w:rPr/>
+      </w:pPr>
+      <w:r>
+        <w:rPr/>
+      </w:r>
+    </w:p>
+    <w:p>
+      <w:pPr>
+        <w:pStyle w:val="Normal"/>
+        <w:rPr/>
+      </w:pPr>
+      <w:r>
+        <w:rPr/>
+        <w:drawing>
+          <wp:anchor behindDoc="0" distT="0" distB="0" distL="0" distR="0" simplePos="0" locked="0" layoutInCell="1" allowOverlap="1" relativeHeight="9">
+            <wp:simplePos x="0" y="0"/>
+            <wp:positionH relativeFrom="column">
+              <wp:align>center</wp:align>
+            </wp:positionH>
+            <wp:positionV relativeFrom="paragraph">
+              <wp:align>top</wp:align>
+            </wp:positionV>
+            <wp:extent cx="7540625" cy="3511550"/>
+            <wp:effectExtent l="0" t="0" r="0" b="0"/>
+            <wp:wrapSquare wrapText="largest"/>
+            <wp:docPr id="5" name="Picture" descr=""/>
+            <wp:cNvGraphicFramePr>
+              <a:graphicFrameLocks xmlns:a="http://schemas.openxmlformats.org/drawingml/2006/main" noChangeAspect="1"/>
+            </wp:cNvGraphicFramePr>
+            <a:graphic xmlns:a="http://schemas.openxmlformats.org/drawingml/2006/main">
+              <a:graphicData uri="http://schemas.openxmlformats.org/drawingml/2006/picture">
+                <pic:pic xmlns:pic="http://schemas.openxmlformats.org/drawingml/2006/picture">
+                  <pic:nvPicPr>
+                    <pic:cNvPr id="5" name="Picture" descr=""/>
+                    <pic:cNvPicPr>
+                      <a:picLocks noChangeAspect="1" noChangeArrowheads="1"/>
+                    </pic:cNvPicPr>
+                  </pic:nvPicPr>
+                  <pic:blipFill>
+                    <a:blip r:embed="rId11"/>
+                    <a:stretch>
+                      <a:fillRect/>
+                    </a:stretch>
+                  </pic:blipFill>
+                  <pic:spPr bwMode="auto">
+                    <a:xfrm>
+                      <a:off x="0" y="0"/>
+                      <a:ext cx="7540625" cy="3511550"/>
+                    </a:xfrm>
+                    <a:prstGeom prst="rect">
+                      <a:avLst/>
+                    </a:prstGeom>
+                    <a:noFill/>
+                    <a:ln w="9525">
+                      <a:noFill/>
+                      <a:miter lim="800000"/>
+                      <a:headEnd/>
+                      <a:tailEnd/>
+                    </a:ln>
+                  </pic:spPr>
+                </pic:pic>
+              </a:graphicData>
+            </a:graphic>
+          </wp:anchor>
+        </w:drawing>
       </w:r>
     </w:p>
     <w:p>
@@ -2752,7 +3048,7 @@
             <wp:cNvGraphicFramePr/>
             <a:graphic xmlns:a="http://schemas.openxmlformats.org/drawingml/2006/main">
               <a:graphicData uri="http://schemas.openxmlformats.org/drawingml/2006/chart">
-                <c:chart xmlns:c="http://schemas.openxmlformats.org/drawingml/2006/chart" xmlns:r="http://schemas.openxmlformats.org/officeDocument/2006/relationships" r:id="rId9"/>
+                <c:chart xmlns:c="http://schemas.openxmlformats.org/drawingml/2006/chart" xmlns:r="http://schemas.openxmlformats.org/officeDocument/2006/relationships" r:id="rId12"/>
               </a:graphicData>
             </a:graphic>
           </wp:inline>
@@ -2860,7 +3156,7 @@
             <wp:extent cx="7559675" cy="3264535"/>
             <wp:effectExtent l="0" t="0" r="0" b="0"/>
             <wp:wrapSquare wrapText="largest"/>
-            <wp:docPr id="3" name="Picture" descr=""/>
+            <wp:docPr id="6" name="Picture" descr=""/>
             <wp:cNvGraphicFramePr>
               <a:graphicFrameLocks xmlns:a="http://schemas.openxmlformats.org/drawingml/2006/main" noChangeAspect="1"/>
             </wp:cNvGraphicFramePr>
@@ -2868,13 +3164,13 @@
               <a:graphicData uri="http://schemas.openxmlformats.org/drawingml/2006/picture">
                 <pic:pic xmlns:pic="http://schemas.openxmlformats.org/drawingml/2006/picture">
                   <pic:nvPicPr>
-                    <pic:cNvPr id="3" name="Picture" descr=""/>
+                    <pic:cNvPr id="6" name="Picture" descr=""/>
                     <pic:cNvPicPr>
                       <a:picLocks noChangeAspect="1" noChangeArrowheads="1"/>
                     </pic:cNvPicPr>
                   </pic:nvPicPr>
                   <pic:blipFill>
-                    <a:blip r:embed="rId10"/>
+                    <a:blip r:embed="rId13"/>
                     <a:stretch>
                       <a:fillRect/>
                     </a:stretch>
@@ -2953,7 +3249,7 @@
             <wp:cNvGraphicFramePr/>
             <a:graphic xmlns:a="http://schemas.openxmlformats.org/drawingml/2006/main">
               <a:graphicData uri="http://schemas.openxmlformats.org/drawingml/2006/chart">
-                <c:chart xmlns:c="http://schemas.openxmlformats.org/drawingml/2006/chart" xmlns:r="http://schemas.openxmlformats.org/officeDocument/2006/relationships" r:id="rId11"/>
+                <c:chart xmlns:c="http://schemas.openxmlformats.org/drawingml/2006/chart" xmlns:r="http://schemas.openxmlformats.org/officeDocument/2006/relationships" r:id="rId14"/>
               </a:graphicData>
             </a:graphic>
           </wp:inline>
@@ -2997,7 +3293,7 @@
       </w:r>
     </w:p>
     <w:sectPr>
-      <w:footerReference w:type="default" r:id="rId12"/>
+      <w:footerReference w:type="default" r:id="rId15"/>
       <w:type w:val="nextPage"/>
       <w:pgSz w:w="11906" w:h="16838"/>
       <w:pgMar w:left="1134" w:right="1134" w:header="0" w:top="1134" w:footer="0" w:bottom="1134" w:gutter="0"/>
@@ -3052,7 +3348,7 @@
       <w:fldChar w:fldCharType="separate"/>
     </w:r>
     <w:r>
-      <w:t>12</w:t>
+      <w:t>13</w:t>
     </w:r>
     <w:r>
       <w:fldChar w:fldCharType="end"/>
@@ -3941,6 +4237,18 @@
       <w:rFonts w:cs="OpenSymbol"/>
     </w:rPr>
   </w:style>
+  <w:style w:type="character" w:styleId="ListLabel13">
+    <w:name w:val="ListLabel 13"/>
+    <w:rPr>
+      <w:rFonts w:cs="Symbol"/>
+    </w:rPr>
+  </w:style>
+  <w:style w:type="character" w:styleId="ListLabel14">
+    <w:name w:val="ListLabel 14"/>
+    <w:rPr>
+      <w:rFonts w:cs="OpenSymbol"/>
+    </w:rPr>
+  </w:style>
   <w:style w:type="character" w:styleId="IndexLink">
     <w:name w:val="Index Link"/>
     <w:rPr/>
@@ -4260,7 +4568,7 @@
 </w:styles>
 </file>
 
-<file path=word/charts/chart1.xml><?xml version="1.0" encoding="utf-8"?>
+<file path=word/charts/chart4.xml><?xml version="1.0" encoding="utf-8"?>
 <c:chartSpace xmlns:c="http://schemas.openxmlformats.org/drawingml/2006/chart" xmlns:a="http://schemas.openxmlformats.org/drawingml/2006/main" xmlns:r="http://schemas.openxmlformats.org/officeDocument/2006/relationships">
   <c:lang val="en-US"/>
   <c:chart>
@@ -4638,11 +4946,11 @@
           </c:val>
         </c:ser>
         <c:marker val="1"/>
-        <c:axId val="61243059"/>
-        <c:axId val="1289576"/>
+        <c:axId val="29722426"/>
+        <c:axId val="87366432"/>
       </c:lineChart>
       <c:catAx>
-        <c:axId val="61243059"/>
+        <c:axId val="29722426"/>
         <c:scaling>
           <c:orientation val="minMax"/>
         </c:scaling>
@@ -4682,14 +4990,14 @@
             <a:round/>
           </a:ln>
         </c:spPr>
-        <c:crossAx val="1289576"/>
+        <c:crossAx val="87366432"/>
         <c:crossesAt val="0"/>
         <c:auto val="1"/>
         <c:lblAlgn val="ctr"/>
         <c:lblOffset val="100"/>
       </c:catAx>
       <c:valAx>
-        <c:axId val="1289576"/>
+        <c:axId val="87366432"/>
         <c:scaling>
           <c:orientation val="minMax"/>
         </c:scaling>
@@ -4739,7 +5047,7 @@
             <a:round/>
           </a:ln>
         </c:spPr>
-        <c:crossAx val="61243059"/>
+        <c:crossAx val="29722426"/>
         <c:crossesAt val="1"/>
       </c:valAx>
       <c:spPr>
@@ -4774,7 +5082,7 @@
 </c:chartSpace>
 </file>
 
-<file path=word/charts/chart2.xml><?xml version="1.0" encoding="utf-8"?>
+<file path=word/charts/chart5.xml><?xml version="1.0" encoding="utf-8"?>
 <c:chartSpace xmlns:c="http://schemas.openxmlformats.org/drawingml/2006/chart" xmlns:a="http://schemas.openxmlformats.org/drawingml/2006/main" xmlns:r="http://schemas.openxmlformats.org/officeDocument/2006/relationships">
   <c:lang val="en-US"/>
   <c:chart>
@@ -5152,11 +5460,11 @@
           </c:val>
         </c:ser>
         <c:marker val="1"/>
-        <c:axId val="28216780"/>
-        <c:axId val="35159948"/>
+        <c:axId val="32814038"/>
+        <c:axId val="21136088"/>
       </c:lineChart>
       <c:catAx>
-        <c:axId val="28216780"/>
+        <c:axId val="32814038"/>
         <c:scaling>
           <c:orientation val="minMax"/>
         </c:scaling>
@@ -5173,14 +5481,14 @@
             <a:round/>
           </a:ln>
         </c:spPr>
-        <c:crossAx val="35159948"/>
+        <c:crossAx val="21136088"/>
         <c:crossesAt val="0"/>
         <c:auto val="1"/>
         <c:lblAlgn val="ctr"/>
         <c:lblOffset val="100"/>
       </c:catAx>
       <c:valAx>
-        <c:axId val="35159948"/>
+        <c:axId val="21136088"/>
         <c:scaling>
           <c:orientation val="minMax"/>
         </c:scaling>
@@ -5207,7 +5515,7 @@
             <a:round/>
           </a:ln>
         </c:spPr>
-        <c:crossAx val="28216780"/>
+        <c:crossAx val="32814038"/>
         <c:crossesAt val="0"/>
       </c:valAx>
       <c:spPr>
@@ -5242,7 +5550,7 @@
 </c:chartSpace>
 </file>
 
-<file path=word/charts/chart3.xml><?xml version="1.0" encoding="utf-8"?>
+<file path=word/charts/chart6.xml><?xml version="1.0" encoding="utf-8"?>
 <c:chartSpace xmlns:c="http://schemas.openxmlformats.org/drawingml/2006/chart" xmlns:a="http://schemas.openxmlformats.org/drawingml/2006/main" xmlns:r="http://schemas.openxmlformats.org/officeDocument/2006/relationships">
   <c:lang val="en-US"/>
   <c:chart>
@@ -5299,7 +5607,7 @@
             </a:ln>
           </c:spPr>
           <c:marker>
-            <c:size val="3"/>
+            <c:size val="2"/>
           </c:marker>
           <c:dLbls>
             <c:showLegendKey val="0"/>
@@ -5472,7 +5780,7 @@
             </a:ln>
           </c:spPr>
           <c:marker>
-            <c:size val="3"/>
+            <c:size val="2"/>
           </c:marker>
           <c:dLbls>
             <c:showLegendKey val="0"/>
@@ -5620,11 +5928,11 @@
           </c:val>
         </c:ser>
         <c:marker val="1"/>
-        <c:axId val="75397135"/>
-        <c:axId val="27889778"/>
+        <c:axId val="74960778"/>
+        <c:axId val="88406557"/>
       </c:lineChart>
       <c:catAx>
-        <c:axId val="75397135"/>
+        <c:axId val="74960778"/>
         <c:scaling>
           <c:orientation val="minMax"/>
         </c:scaling>
@@ -5641,14 +5949,14 @@
             <a:round/>
           </a:ln>
         </c:spPr>
-        <c:crossAx val="27889778"/>
+        <c:crossAx val="88406557"/>
         <c:crossesAt val="0"/>
         <c:auto val="1"/>
         <c:lblAlgn val="ctr"/>
         <c:lblOffset val="100"/>
       </c:catAx>
       <c:valAx>
-        <c:axId val="27889778"/>
+        <c:axId val="88406557"/>
         <c:scaling>
           <c:orientation val="minMax"/>
         </c:scaling>
@@ -5675,7 +5983,7 @@
             <a:round/>
           </a:ln>
         </c:spPr>
-        <c:crossAx val="75397135"/>
+        <c:crossAx val="74960778"/>
         <c:crossesAt val="0"/>
       </c:valAx>
       <c:spPr>

</xml_diff>